<commit_message>
correcoes no tcc e ajuste no script de criacao do banco
</commit_message>
<xml_diff>
--- a/doc/3. Trabalho Teórico - TCC.docx
+++ b/doc/3. Trabalho Teórico - TCC.docx
@@ -1,6 +1,6 @@
 
 <file path=word/document.xml><?xml version="1.0" encoding="utf-8"?>
-<w:document xmlns:wpc="http://schemas.microsoft.com/office/word/2010/wordprocessingCanvas" xmlns:mc="http://schemas.openxmlformats.org/markup-compatibility/2006" xmlns:o="urn:schemas-microsoft-com:office:office" xmlns:r="http://schemas.openxmlformats.org/officeDocument/2006/relationships" xmlns:m="http://schemas.openxmlformats.org/officeDocument/2006/math" xmlns:v="urn:schemas-microsoft-com:vml" xmlns:wp14="http://schemas.microsoft.com/office/word/2010/wordprocessingDrawing" xmlns:wp="http://schemas.openxmlformats.org/drawingml/2006/wordprocessingDrawing" xmlns:w10="urn:schemas-microsoft-com:office:word" xmlns:w="http://schemas.openxmlformats.org/wordprocessingml/2006/main" xmlns:w14="http://schemas.microsoft.com/office/word/2010/wordml" xmlns:w15="http://schemas.microsoft.com/office/word/2012/wordml" xmlns:wpg="http://schemas.microsoft.com/office/word/2010/wordprocessingGroup" xmlns:wpi="http://schemas.microsoft.com/office/word/2010/wordprocessingInk" xmlns:wne="http://schemas.microsoft.com/office/word/2006/wordml" xmlns:wps="http://schemas.microsoft.com/office/word/2010/wordprocessingShape" mc:Ignorable="w14 w15 wp14">
+<w:document xmlns:wpc="http://schemas.microsoft.com/office/word/2010/wordprocessingCanvas" xmlns:mo="http://schemas.microsoft.com/office/mac/office/2008/main" xmlns:mc="http://schemas.openxmlformats.org/markup-compatibility/2006" xmlns:mv="urn:schemas-microsoft-com:mac:vml" xmlns:o="urn:schemas-microsoft-com:office:office" xmlns:r="http://schemas.openxmlformats.org/officeDocument/2006/relationships" xmlns:m="http://schemas.openxmlformats.org/officeDocument/2006/math" xmlns:v="urn:schemas-microsoft-com:vml" xmlns:wp14="http://schemas.microsoft.com/office/word/2010/wordprocessingDrawing" xmlns:wp="http://schemas.openxmlformats.org/drawingml/2006/wordprocessingDrawing" xmlns:w10="urn:schemas-microsoft-com:office:word" xmlns:w="http://schemas.openxmlformats.org/wordprocessingml/2006/main" xmlns:w14="http://schemas.microsoft.com/office/word/2010/wordml" xmlns:wpg="http://schemas.microsoft.com/office/word/2010/wordprocessingGroup" xmlns:wpi="http://schemas.microsoft.com/office/word/2010/wordprocessingInk" xmlns:wne="http://schemas.microsoft.com/office/word/2006/wordml" xmlns:wps="http://schemas.microsoft.com/office/word/2010/wordprocessingShape" mc:Ignorable="w14 wp14">
   <w:background w:color="FFFFFF"/>
   <w:body>
     <w:p>
@@ -1925,25 +1925,7 @@
           <w:sz w:val="24"/>
           <w:szCs w:val="24"/>
         </w:rPr>
-        <w:t xml:space="preserve"> </w:t>
-      </w:r>
-      <w:proofErr w:type="gramStart"/>
-      <w:r>
-        <w:rPr>
-          <w:rFonts w:ascii="Arial" w:eastAsia="Arial" w:hAnsi="Arial" w:cs="Arial"/>
-          <w:sz w:val="24"/>
-          <w:szCs w:val="24"/>
-        </w:rPr>
-        <w:t>digital networks</w:t>
-      </w:r>
-      <w:proofErr w:type="gramEnd"/>
-      <w:r>
-        <w:rPr>
-          <w:rFonts w:ascii="Arial" w:eastAsia="Arial" w:hAnsi="Arial" w:cs="Arial"/>
-          <w:sz w:val="24"/>
-          <w:szCs w:val="24"/>
-        </w:rPr>
-        <w:t xml:space="preserve"> </w:t>
+        <w:t xml:space="preserve"> digital networks </w:t>
       </w:r>
       <w:proofErr w:type="spellStart"/>
       <w:r>
@@ -2712,7 +2694,7 @@
         <w:spacing w:after="0" w:line="360" w:lineRule="auto"/>
         <w:jc w:val="both"/>
       </w:pPr>
-      <w:hyperlink r:id="rId7" w:anchor="_Toc453568669">
+      <w:hyperlink r:id="rId8" w:anchor="_Toc453568669">
         <w:r>
           <w:rPr>
             <w:rFonts w:ascii="Arial" w:eastAsia="Arial" w:hAnsi="Arial" w:cs="Arial"/>
@@ -3986,8 +3968,10 @@
     <w:sdt>
       <w:sdtPr>
         <w:rPr>
-          <w:rFonts w:ascii="Arial" w:hAnsi="Arial" w:cs="Arial"/>
+          <w:rFonts w:ascii="Arial" w:eastAsia="Calibri" w:hAnsi="Arial" w:cs="Arial"/>
+          <w:color w:val="000000"/>
           <w:sz w:val="28"/>
+          <w:szCs w:val="22"/>
         </w:rPr>
         <w:id w:val="1831324503"/>
         <w:docPartObj>
@@ -3997,18 +3981,16 @@
       </w:sdtPr>
       <w:sdtEndPr>
         <w:rPr>
-          <w:rFonts w:ascii="Calibri" w:eastAsia="Calibri" w:hAnsi="Calibri" w:cs="Calibri"/>
+          <w:rFonts w:ascii="Calibri" w:hAnsi="Calibri" w:cs="Calibri"/>
           <w:b/>
           <w:bCs/>
-          <w:color w:val="000000"/>
           <w:sz w:val="22"/>
-          <w:szCs w:val="22"/>
         </w:rPr>
       </w:sdtEndPr>
       <w:sdtContent>
         <w:p>
           <w:pPr>
-            <w:pStyle w:val="CabealhodoSumrio"/>
+            <w:pStyle w:val="TOCHeading"/>
             <w:rPr>
               <w:rFonts w:ascii="Arial" w:hAnsi="Arial" w:cs="Arial"/>
               <w:b/>
@@ -4029,7 +4011,7 @@
         <w:p/>
         <w:p>
           <w:pPr>
-            <w:pStyle w:val="Sumrio2"/>
+            <w:pStyle w:val="TOC2"/>
             <w:tabs>
               <w:tab w:val="left" w:pos="880"/>
               <w:tab w:val="right" w:leader="dot" w:pos="9061"/>
@@ -4128,7 +4110,7 @@
         </w:p>
         <w:p>
           <w:pPr>
-            <w:pStyle w:val="Sumrio2"/>
+            <w:pStyle w:val="TOC2"/>
             <w:tabs>
               <w:tab w:val="left" w:pos="880"/>
               <w:tab w:val="right" w:leader="dot" w:pos="9061"/>
@@ -4218,7 +4200,7 @@
         </w:p>
         <w:p>
           <w:pPr>
-            <w:pStyle w:val="Sumrio2"/>
+            <w:pStyle w:val="TOC2"/>
             <w:tabs>
               <w:tab w:val="left" w:pos="880"/>
               <w:tab w:val="right" w:leader="dot" w:pos="9061"/>
@@ -4308,7 +4290,7 @@
         </w:p>
         <w:p>
           <w:pPr>
-            <w:pStyle w:val="Sumrio2"/>
+            <w:pStyle w:val="TOC2"/>
             <w:tabs>
               <w:tab w:val="left" w:pos="880"/>
               <w:tab w:val="right" w:leader="dot" w:pos="9061"/>
@@ -4398,7 +4380,7 @@
         </w:p>
         <w:p>
           <w:pPr>
-            <w:pStyle w:val="Sumrio2"/>
+            <w:pStyle w:val="TOC2"/>
             <w:tabs>
               <w:tab w:val="left" w:pos="1100"/>
               <w:tab w:val="right" w:leader="dot" w:pos="9061"/>
@@ -4488,7 +4470,7 @@
         </w:p>
         <w:p>
           <w:pPr>
-            <w:pStyle w:val="Sumrio2"/>
+            <w:pStyle w:val="TOC2"/>
             <w:tabs>
               <w:tab w:val="left" w:pos="1100"/>
               <w:tab w:val="right" w:leader="dot" w:pos="9061"/>
@@ -4578,7 +4560,7 @@
         </w:p>
         <w:p>
           <w:pPr>
-            <w:pStyle w:val="Sumrio2"/>
+            <w:pStyle w:val="TOC2"/>
             <w:tabs>
               <w:tab w:val="left" w:pos="1100"/>
               <w:tab w:val="right" w:leader="dot" w:pos="9061"/>
@@ -4668,7 +4650,7 @@
         </w:p>
         <w:p>
           <w:pPr>
-            <w:pStyle w:val="Sumrio2"/>
+            <w:pStyle w:val="TOC2"/>
             <w:tabs>
               <w:tab w:val="left" w:pos="660"/>
               <w:tab w:val="right" w:leader="dot" w:pos="9061"/>
@@ -4758,7 +4740,7 @@
         </w:p>
         <w:p>
           <w:pPr>
-            <w:pStyle w:val="Sumrio2"/>
+            <w:pStyle w:val="TOC2"/>
             <w:tabs>
               <w:tab w:val="left" w:pos="880"/>
               <w:tab w:val="right" w:leader="dot" w:pos="9061"/>
@@ -4848,7 +4830,7 @@
         </w:p>
         <w:p>
           <w:pPr>
-            <w:pStyle w:val="Sumrio2"/>
+            <w:pStyle w:val="TOC2"/>
             <w:tabs>
               <w:tab w:val="left" w:pos="880"/>
               <w:tab w:val="right" w:leader="dot" w:pos="9061"/>
@@ -4938,7 +4920,7 @@
         </w:p>
         <w:p>
           <w:pPr>
-            <w:pStyle w:val="Sumrio2"/>
+            <w:pStyle w:val="TOC2"/>
             <w:tabs>
               <w:tab w:val="left" w:pos="880"/>
               <w:tab w:val="right" w:leader="dot" w:pos="9061"/>
@@ -5028,7 +5010,7 @@
         </w:p>
         <w:p>
           <w:pPr>
-            <w:pStyle w:val="Sumrio2"/>
+            <w:pStyle w:val="TOC2"/>
             <w:tabs>
               <w:tab w:val="left" w:pos="880"/>
               <w:tab w:val="right" w:leader="dot" w:pos="9061"/>
@@ -5118,7 +5100,7 @@
         </w:p>
         <w:p>
           <w:pPr>
-            <w:pStyle w:val="Sumrio2"/>
+            <w:pStyle w:val="TOC2"/>
             <w:tabs>
               <w:tab w:val="left" w:pos="660"/>
               <w:tab w:val="right" w:leader="dot" w:pos="9061"/>
@@ -5208,7 +5190,7 @@
         </w:p>
         <w:p>
           <w:pPr>
-            <w:pStyle w:val="Sumrio2"/>
+            <w:pStyle w:val="TOC2"/>
             <w:tabs>
               <w:tab w:val="left" w:pos="880"/>
               <w:tab w:val="right" w:leader="dot" w:pos="9061"/>
@@ -5298,7 +5280,7 @@
         </w:p>
         <w:p>
           <w:pPr>
-            <w:pStyle w:val="Sumrio2"/>
+            <w:pStyle w:val="TOC2"/>
             <w:tabs>
               <w:tab w:val="left" w:pos="880"/>
               <w:tab w:val="right" w:leader="dot" w:pos="9061"/>
@@ -5388,7 +5370,7 @@
         </w:p>
         <w:p>
           <w:pPr>
-            <w:pStyle w:val="Sumrio2"/>
+            <w:pStyle w:val="TOC2"/>
             <w:tabs>
               <w:tab w:val="left" w:pos="880"/>
               <w:tab w:val="right" w:leader="dot" w:pos="9061"/>
@@ -5478,7 +5460,7 @@
         </w:p>
         <w:p>
           <w:pPr>
-            <w:pStyle w:val="Sumrio2"/>
+            <w:pStyle w:val="TOC2"/>
             <w:tabs>
               <w:tab w:val="left" w:pos="880"/>
               <w:tab w:val="right" w:leader="dot" w:pos="9061"/>
@@ -5568,7 +5550,7 @@
         </w:p>
         <w:p>
           <w:pPr>
-            <w:pStyle w:val="Sumrio2"/>
+            <w:pStyle w:val="TOC2"/>
             <w:tabs>
               <w:tab w:val="left" w:pos="880"/>
               <w:tab w:val="right" w:leader="dot" w:pos="9061"/>
@@ -5658,7 +5640,7 @@
         </w:p>
         <w:p>
           <w:pPr>
-            <w:pStyle w:val="Sumrio2"/>
+            <w:pStyle w:val="TOC2"/>
             <w:tabs>
               <w:tab w:val="left" w:pos="660"/>
               <w:tab w:val="right" w:leader="dot" w:pos="9061"/>
@@ -5748,7 +5730,7 @@
         </w:p>
         <w:p>
           <w:pPr>
-            <w:pStyle w:val="Sumrio2"/>
+            <w:pStyle w:val="TOC2"/>
             <w:tabs>
               <w:tab w:val="left" w:pos="660"/>
               <w:tab w:val="right" w:leader="dot" w:pos="9061"/>
@@ -5864,7 +5846,7 @@
     <w:p>
       <w:pPr>
         <w:sectPr>
-          <w:headerReference w:type="default" r:id="rId8"/>
+          <w:headerReference w:type="default" r:id="rId9"/>
           <w:pgSz w:w="11906" w:h="16838"/>
           <w:pgMar w:top="1701" w:right="1134" w:bottom="709" w:left="1701" w:header="0" w:footer="720" w:gutter="0"/>
           <w:pgNumType w:start="1"/>
@@ -5879,7 +5861,7 @@
     </w:p>
     <w:p>
       <w:pPr>
-        <w:pStyle w:val="Ttulo2"/>
+        <w:pStyle w:val="Heading2"/>
         <w:numPr>
           <w:ilvl w:val="1"/>
           <w:numId w:val="4"/>
@@ -6336,7 +6318,7 @@
     </w:p>
     <w:p>
       <w:pPr>
-        <w:pStyle w:val="Ttulo2"/>
+        <w:pStyle w:val="Heading2"/>
         <w:numPr>
           <w:ilvl w:val="1"/>
           <w:numId w:val="4"/>
@@ -6434,7 +6416,7 @@
     </w:p>
     <w:p>
       <w:pPr>
-        <w:pStyle w:val="Ttulo2"/>
+        <w:pStyle w:val="Heading2"/>
         <w:numPr>
           <w:ilvl w:val="1"/>
           <w:numId w:val="4"/>
@@ -6496,7 +6478,7 @@
     </w:p>
     <w:p>
       <w:pPr>
-        <w:pStyle w:val="Ttulo2"/>
+        <w:pStyle w:val="Heading2"/>
         <w:numPr>
           <w:ilvl w:val="1"/>
           <w:numId w:val="4"/>
@@ -6525,7 +6507,7 @@
     </w:p>
     <w:p>
       <w:pPr>
-        <w:pStyle w:val="Ttulo2"/>
+        <w:pStyle w:val="Heading2"/>
         <w:numPr>
           <w:ilvl w:val="1"/>
           <w:numId w:val="3"/>
@@ -6543,7 +6525,7 @@
     </w:p>
     <w:p>
       <w:pPr>
-        <w:pStyle w:val="Ttulo2"/>
+        <w:pStyle w:val="Heading2"/>
         <w:numPr>
           <w:ilvl w:val="2"/>
           <w:numId w:val="4"/>
@@ -6588,6 +6570,7 @@
         <w:ind w:firstLine="1134"/>
         <w:jc w:val="both"/>
         <w:rPr>
+          <w:ins w:id="5" w:author="Alexandre L'Erario" w:date="2017-05-13T09:30:00Z"/>
           <w:rFonts w:ascii="Arial" w:eastAsia="Arial" w:hAnsi="Arial" w:cs="Arial"/>
           <w:sz w:val="24"/>
           <w:szCs w:val="24"/>
@@ -6631,10 +6614,33 @@
           <w:szCs w:val="24"/>
         </w:rPr>
       </w:pPr>
-    </w:p>
-    <w:p>
-      <w:pPr>
-        <w:pStyle w:val="Ttulo2"/>
+      <w:ins w:id="6" w:author="Alexandre L'Erario" w:date="2017-05-13T09:30:00Z">
+        <w:r>
+          <w:rPr>
+            <w:rFonts w:ascii="Arial" w:eastAsia="Arial" w:hAnsi="Arial" w:cs="Arial"/>
+            <w:sz w:val="24"/>
+            <w:szCs w:val="24"/>
+          </w:rPr>
+          <w:lastRenderedPageBreak/>
+          <w:t>Deixe claro que é a implementação de um trabalho anterior. É a continuação de um TCC</w:t>
+        </w:r>
+      </w:ins>
+    </w:p>
+    <w:p>
+      <w:pPr>
+        <w:spacing w:after="0" w:line="360" w:lineRule="auto"/>
+        <w:ind w:firstLine="1134"/>
+        <w:jc w:val="both"/>
+        <w:rPr>
+          <w:rFonts w:ascii="Arial" w:eastAsia="Arial" w:hAnsi="Arial" w:cs="Arial"/>
+          <w:sz w:val="24"/>
+          <w:szCs w:val="24"/>
+        </w:rPr>
+      </w:pPr>
+    </w:p>
+    <w:p>
+      <w:pPr>
+        <w:pStyle w:val="Heading2"/>
         <w:numPr>
           <w:ilvl w:val="2"/>
           <w:numId w:val="5"/>
@@ -6648,7 +6654,7 @@
           <w:szCs w:val="24"/>
         </w:rPr>
       </w:pPr>
-      <w:bookmarkStart w:id="5" w:name="_Toc481958362"/>
+      <w:bookmarkStart w:id="7" w:name="_Toc481958362"/>
       <w:r>
         <w:rPr>
           <w:rFonts w:ascii="Arial" w:eastAsia="Arial" w:hAnsi="Arial" w:cs="Arial"/>
@@ -6657,14 +6663,13 @@
           <w:sz w:val="24"/>
           <w:szCs w:val="24"/>
         </w:rPr>
-        <w:lastRenderedPageBreak/>
         <w:t>OBJETIVOS ESPECÍFICOS</w:t>
       </w:r>
-      <w:bookmarkEnd w:id="5"/>
-    </w:p>
-    <w:p>
-      <w:pPr>
-        <w:pStyle w:val="Ttulo2"/>
+      <w:bookmarkEnd w:id="7"/>
+    </w:p>
+    <w:p>
+      <w:pPr>
+        <w:pStyle w:val="Heading2"/>
         <w:numPr>
           <w:ilvl w:val="1"/>
           <w:numId w:val="3"/>
@@ -6882,7 +6887,7 @@
     </w:p>
     <w:p>
       <w:pPr>
-        <w:pStyle w:val="Ttulo2"/>
+        <w:pStyle w:val="Heading2"/>
         <w:numPr>
           <w:ilvl w:val="2"/>
           <w:numId w:val="5"/>
@@ -6898,7 +6903,7 @@
           <w:szCs w:val="24"/>
         </w:rPr>
       </w:pPr>
-      <w:bookmarkStart w:id="6" w:name="_Toc481958363"/>
+      <w:bookmarkStart w:id="8" w:name="_Toc481958363"/>
       <w:r>
         <w:rPr>
           <w:rFonts w:ascii="Arial" w:eastAsia="Arial" w:hAnsi="Arial" w:cs="Arial"/>
@@ -6909,7 +6914,7 @@
         </w:rPr>
         <w:t>ESTRUTURA DO TRABALHO</w:t>
       </w:r>
-      <w:bookmarkEnd w:id="6"/>
+      <w:bookmarkEnd w:id="8"/>
     </w:p>
     <w:p/>
     <w:p>
@@ -7105,7 +7110,7 @@
     </w:p>
     <w:p>
       <w:pPr>
-        <w:pStyle w:val="Ttulo2"/>
+        <w:pStyle w:val="Heading2"/>
         <w:numPr>
           <w:ilvl w:val="0"/>
           <w:numId w:val="5"/>
@@ -7119,7 +7124,7 @@
           <w:szCs w:val="24"/>
         </w:rPr>
       </w:pPr>
-      <w:bookmarkStart w:id="7" w:name="_Toc481958364"/>
+      <w:bookmarkStart w:id="9" w:name="_Toc481958364"/>
       <w:r>
         <w:rPr>
           <w:rFonts w:ascii="Arial" w:eastAsia="Arial" w:hAnsi="Arial" w:cs="Arial"/>
@@ -7131,7 +7136,7 @@
         <w:lastRenderedPageBreak/>
         <w:t>FUNDAMENTAÇÃO TEÓRICA</w:t>
       </w:r>
-      <w:bookmarkEnd w:id="7"/>
+      <w:bookmarkEnd w:id="9"/>
     </w:p>
     <w:p>
       <w:pPr>
@@ -7196,7 +7201,7 @@
     </w:p>
     <w:p>
       <w:pPr>
-        <w:pStyle w:val="Ttulo2"/>
+        <w:pStyle w:val="Heading2"/>
         <w:numPr>
           <w:ilvl w:val="1"/>
           <w:numId w:val="2"/>
@@ -7206,7 +7211,7 @@
           <w:b/>
         </w:rPr>
       </w:pPr>
-      <w:bookmarkStart w:id="8" w:name="_Toc481958365"/>
+      <w:bookmarkStart w:id="10" w:name="_Toc481958365"/>
       <w:r>
         <w:rPr>
           <w:rFonts w:ascii="Arial" w:eastAsia="Arial" w:hAnsi="Arial" w:cs="Arial"/>
@@ -7215,7 +7220,7 @@
         </w:rPr>
         <w:t>CROWDSOURCING</w:t>
       </w:r>
-      <w:bookmarkEnd w:id="8"/>
+      <w:bookmarkEnd w:id="10"/>
     </w:p>
     <w:p/>
     <w:p>
@@ -8322,7 +8327,7 @@
     </w:p>
     <w:p>
       <w:pPr>
-        <w:pStyle w:val="Ttulo2"/>
+        <w:pStyle w:val="Heading2"/>
         <w:numPr>
           <w:ilvl w:val="1"/>
           <w:numId w:val="2"/>
@@ -8332,7 +8337,7 @@
           <w:b/>
         </w:rPr>
       </w:pPr>
-      <w:bookmarkStart w:id="9" w:name="_Toc481958366"/>
+      <w:bookmarkStart w:id="11" w:name="_Toc481958366"/>
       <w:r>
         <w:rPr>
           <w:rFonts w:ascii="Arial" w:eastAsia="Arial" w:hAnsi="Arial" w:cs="Arial"/>
@@ -8343,7 +8348,7 @@
         </w:rPr>
         <w:t>ENGENHARIA DE REQUISITOS</w:t>
       </w:r>
-      <w:bookmarkEnd w:id="9"/>
+      <w:bookmarkEnd w:id="11"/>
     </w:p>
     <w:p>
       <w:pPr>
@@ -8760,7 +8765,7 @@
     </w:p>
     <w:p>
       <w:pPr>
-        <w:pStyle w:val="Ttulo2"/>
+        <w:pStyle w:val="Heading2"/>
         <w:numPr>
           <w:ilvl w:val="1"/>
           <w:numId w:val="2"/>
@@ -8770,7 +8775,7 @@
           <w:b/>
         </w:rPr>
       </w:pPr>
-      <w:bookmarkStart w:id="10" w:name="_Toc481958367"/>
+      <w:bookmarkStart w:id="12" w:name="_Toc481958367"/>
       <w:r>
         <w:rPr>
           <w:rFonts w:ascii="Arial" w:eastAsia="Arial" w:hAnsi="Arial" w:cs="Arial"/>
@@ -8781,7 +8786,7 @@
         </w:rPr>
         <w:t>REQUISITOS EM CROWDSOURCING</w:t>
       </w:r>
-      <w:bookmarkEnd w:id="10"/>
+      <w:bookmarkEnd w:id="12"/>
     </w:p>
     <w:p/>
     <w:p>
@@ -8930,7 +8935,6 @@
         <w:t xml:space="preserve">utilizados por um grande número de usuários que possam colaborar com o processo. A partir dos estudos descritos, pode-se afirmar que o </w:t>
       </w:r>
       <w:proofErr w:type="spellStart"/>
-      <w:proofErr w:type="gramStart"/>
       <w:r>
         <w:rPr>
           <w:rFonts w:ascii="Arial" w:eastAsia="Arial" w:hAnsi="Arial" w:cs="Arial"/>
@@ -8946,16 +8950,7 @@
           <w:sz w:val="24"/>
           <w:szCs w:val="24"/>
         </w:rPr>
-        <w:t xml:space="preserve">  auxilia</w:t>
-      </w:r>
-      <w:proofErr w:type="gramEnd"/>
-      <w:r>
-        <w:rPr>
-          <w:rFonts w:ascii="Arial" w:eastAsia="Arial" w:hAnsi="Arial" w:cs="Arial"/>
-          <w:sz w:val="24"/>
-          <w:szCs w:val="24"/>
-        </w:rPr>
-        <w:t xml:space="preserve"> na eficiência da </w:t>
+        <w:t xml:space="preserve">  auxilia na eficiência da </w:t>
       </w:r>
       <w:proofErr w:type="spellStart"/>
       <w:r>
@@ -9029,7 +9024,7 @@
     </w:p>
     <w:p>
       <w:pPr>
-        <w:pStyle w:val="Ttulo2"/>
+        <w:pStyle w:val="Heading2"/>
         <w:numPr>
           <w:ilvl w:val="1"/>
           <w:numId w:val="2"/>
@@ -9039,7 +9034,7 @@
           <w:b/>
         </w:rPr>
       </w:pPr>
-      <w:bookmarkStart w:id="11" w:name="_Toc481958368"/>
+      <w:bookmarkStart w:id="13" w:name="_Toc481958368"/>
       <w:r>
         <w:rPr>
           <w:rFonts w:ascii="Arial" w:eastAsia="Arial" w:hAnsi="Arial" w:cs="Arial"/>
@@ -9051,7 +9046,7 @@
         <w:lastRenderedPageBreak/>
         <w:t>TRABALHOS RELACIONADOS</w:t>
       </w:r>
-      <w:bookmarkEnd w:id="11"/>
+      <w:bookmarkEnd w:id="13"/>
     </w:p>
     <w:p/>
     <w:p>
@@ -9189,17 +9184,7 @@
           <w:sz w:val="24"/>
           <w:szCs w:val="24"/>
         </w:rPr>
-        <w:t xml:space="preserve"> com a questão “Para você o que um celular deve possuir?” solicitando aos alunos do curso de Engenharia Elétrica gerasse 10 requisitos. </w:t>
-      </w:r>
-      <w:bookmarkStart w:id="12" w:name="_GoBack"/>
-      <w:bookmarkEnd w:id="12"/>
-      <w:r>
-        <w:rPr>
-          <w:rFonts w:ascii="Arial" w:eastAsia="Arial" w:hAnsi="Arial" w:cs="Arial"/>
-          <w:sz w:val="24"/>
-          <w:szCs w:val="24"/>
-        </w:rPr>
-        <w:t xml:space="preserve">Nos resultados foi verificado que, embora o processo r4c possua aderência a proposta de gerenciar requisitos seja verdadeira, o processo manual inviabiliza o procedimento, sendo inclusive um dos trabalhos futuros sugeridos, a criação de uma ferramenta automática ou </w:t>
+        <w:t xml:space="preserve"> com a questão “Para você o que um celular deve possuir?” solicitando aos alunos do curso de Engenharia Elétrica gerasse 10 requisitos. Nos resultados foi verificado que, embora o processo r4c possua aderência a proposta de gerenciar requisitos seja verdadeira, o processo manual inviabiliza o procedimento, sendo inclusive um dos trabalhos futuros sugeridos, a criação de uma ferramenta automática ou </w:t>
       </w:r>
       <w:proofErr w:type="spellStart"/>
       <w:r>
@@ -9772,7 +9757,7 @@
     </w:p>
     <w:p>
       <w:pPr>
-        <w:pStyle w:val="Ttulo2"/>
+        <w:pStyle w:val="Heading2"/>
         <w:numPr>
           <w:ilvl w:val="0"/>
           <w:numId w:val="2"/>
@@ -9786,7 +9771,7 @@
           <w:szCs w:val="24"/>
         </w:rPr>
       </w:pPr>
-      <w:bookmarkStart w:id="13" w:name="_Toc481958369"/>
+      <w:bookmarkStart w:id="14" w:name="_Toc481958369"/>
       <w:r>
         <w:rPr>
           <w:rFonts w:ascii="Arial" w:eastAsia="Arial" w:hAnsi="Arial" w:cs="Arial"/>
@@ -9808,7 +9793,7 @@
         </w:rPr>
         <w:t>PROCEDIMENTOS</w:t>
       </w:r>
-      <w:bookmarkEnd w:id="13"/>
+      <w:bookmarkEnd w:id="14"/>
     </w:p>
     <w:p/>
     <w:p>
@@ -9845,7 +9830,7 @@
     </w:p>
     <w:p>
       <w:pPr>
-        <w:pStyle w:val="Ttulo2"/>
+        <w:pStyle w:val="Heading2"/>
         <w:numPr>
           <w:ilvl w:val="1"/>
           <w:numId w:val="2"/>
@@ -9855,7 +9840,7 @@
           <w:b/>
         </w:rPr>
       </w:pPr>
-      <w:bookmarkStart w:id="14" w:name="_Toc481958370"/>
+      <w:bookmarkStart w:id="15" w:name="_Toc481958370"/>
       <w:r>
         <w:rPr>
           <w:rFonts w:ascii="Arial" w:eastAsia="Arial" w:hAnsi="Arial" w:cs="Arial"/>
@@ -9866,7 +9851,7 @@
         </w:rPr>
         <w:t>SCRUM</w:t>
       </w:r>
-      <w:bookmarkEnd w:id="14"/>
+      <w:bookmarkEnd w:id="15"/>
     </w:p>
     <w:p/>
     <w:p>
@@ -10679,7 +10664,7 @@
     </w:p>
     <w:p>
       <w:pPr>
-        <w:pStyle w:val="Ttulo2"/>
+        <w:pStyle w:val="Heading2"/>
         <w:numPr>
           <w:ilvl w:val="1"/>
           <w:numId w:val="2"/>
@@ -10689,7 +10674,7 @@
           <w:b/>
         </w:rPr>
       </w:pPr>
-      <w:bookmarkStart w:id="15" w:name="_Toc481958371"/>
+      <w:bookmarkStart w:id="16" w:name="_Toc481958371"/>
       <w:r>
         <w:rPr>
           <w:rFonts w:ascii="Arial" w:eastAsia="Arial" w:hAnsi="Arial" w:cs="Arial"/>
@@ -10700,9 +10685,97 @@
         </w:rPr>
         <w:t>SCRUM SOLO</w:t>
       </w:r>
-      <w:bookmarkEnd w:id="15"/>
-    </w:p>
-    <w:p/>
+      <w:bookmarkEnd w:id="16"/>
+    </w:p>
+    <w:p>
+      <w:pPr>
+        <w:rPr>
+          <w:ins w:id="17" w:author="Alexandre L'Erario" w:date="2017-05-13T09:32:00Z"/>
+        </w:rPr>
+      </w:pPr>
+      <w:ins w:id="18" w:author="Alexandre L'Erario" w:date="2017-05-13T09:31:00Z">
+        <w:r>
+          <w:t xml:space="preserve">== explique um parágrafo com citações sobre o </w:t>
+        </w:r>
+        <w:proofErr w:type="spellStart"/>
+        <w:r>
+          <w:t>scrum</w:t>
+        </w:r>
+        <w:proofErr w:type="spellEnd"/>
+        <w:r>
+          <w:t xml:space="preserve"> e entre direto em </w:t>
+        </w:r>
+        <w:proofErr w:type="spellStart"/>
+        <w:r>
+          <w:t>scrum</w:t>
+        </w:r>
+        <w:proofErr w:type="spellEnd"/>
+        <w:r>
+          <w:t xml:space="preserve"> solo.</w:t>
+        </w:r>
+      </w:ins>
+    </w:p>
+    <w:p>
+      <w:ins w:id="19" w:author="Alexandre L'Erario" w:date="2017-05-13T09:32:00Z">
+        <w:r>
+          <w:t xml:space="preserve">A citação do </w:t>
+        </w:r>
+        <w:proofErr w:type="spellStart"/>
+        <w:r>
+          <w:t>scrum</w:t>
+        </w:r>
+        <w:proofErr w:type="spellEnd"/>
+        <w:r>
+          <w:t xml:space="preserve"> solo está em pagoto,2016, (</w:t>
+        </w:r>
+        <w:r>
+          <w:rPr>
+            <w:rStyle w:val="ng-scope"/>
+            <w:rFonts w:eastAsia="Times New Roman" w:cs="Times New Roman"/>
+          </w:rPr>
+          <w:fldChar w:fldCharType="begin"/>
+        </w:r>
+        <w:r>
+          <w:rPr>
+            <w:rStyle w:val="ng-scope"/>
+            <w:rFonts w:eastAsia="Times New Roman" w:cs="Times New Roman"/>
+          </w:rPr>
+          <w:instrText xml:space="preserve"> HYPERLINK "https://doi.org/10.1109/CISTI.2016.7521555" </w:instrText>
+        </w:r>
+      </w:ins>
+      <w:r>
+        <w:rPr>
+          <w:rStyle w:val="ng-scope"/>
+          <w:rFonts w:eastAsia="Times New Roman" w:cs="Times New Roman"/>
+        </w:rPr>
+      </w:r>
+      <w:ins w:id="20" w:author="Alexandre L'Erario" w:date="2017-05-13T09:32:00Z">
+        <w:r>
+          <w:rPr>
+            <w:rStyle w:val="ng-scope"/>
+            <w:rFonts w:eastAsia="Times New Roman" w:cs="Times New Roman"/>
+          </w:rPr>
+          <w:fldChar w:fldCharType="separate"/>
+        </w:r>
+        <w:r>
+          <w:rPr>
+            <w:rStyle w:val="Hyperlink"/>
+            <w:rFonts w:eastAsia="Times New Roman" w:cs="Times New Roman"/>
+          </w:rPr>
+          <w:t>10.1109/CISTI.2016.7521555</w:t>
+        </w:r>
+        <w:r>
+          <w:rPr>
+            <w:rStyle w:val="ng-scope"/>
+            <w:rFonts w:eastAsia="Times New Roman" w:cs="Times New Roman"/>
+          </w:rPr>
+          <w:fldChar w:fldCharType="end"/>
+        </w:r>
+        <w:r>
+          <w:t>).</w:t>
+        </w:r>
+      </w:ins>
+    </w:p>
     <w:p>
       <w:pPr>
         <w:spacing w:after="0" w:line="360" w:lineRule="auto"/>
@@ -10954,17 +11027,81 @@
     </w:p>
     <w:p>
       <w:pPr>
-        <w:pStyle w:val="Ttulo2"/>
+        <w:pStyle w:val="Heading2"/>
         <w:numPr>
           <w:ilvl w:val="1"/>
           <w:numId w:val="2"/>
         </w:numPr>
         <w:ind w:left="0" w:firstLine="0"/>
         <w:rPr>
+          <w:ins w:id="21" w:author="Alexandre L'Erario" w:date="2017-05-13T09:33:00Z"/>
           <w:b/>
         </w:rPr>
       </w:pPr>
-      <w:bookmarkStart w:id="16" w:name="_Toc481958372"/>
+      <w:bookmarkStart w:id="22" w:name="_Toc481958372"/>
+      <w:ins w:id="23" w:author="Alexandre L'Erario" w:date="2017-05-13T09:33:00Z">
+        <w:r>
+          <w:rPr>
+            <w:b/>
+          </w:rPr>
+          <w:t>Arquitetura candidata</w:t>
+        </w:r>
+      </w:ins>
+    </w:p>
+    <w:p>
+      <w:pPr>
+        <w:ind w:left="720"/>
+        <w:rPr>
+          <w:ins w:id="24" w:author="Alexandre L'Erario" w:date="2017-05-13T09:33:00Z"/>
+          <w:rPrChange w:id="25" w:author="Alexandre L'Erario" w:date="2017-05-13T09:33:00Z">
+            <w:rPr>
+              <w:ins w:id="26" w:author="Alexandre L'Erario" w:date="2017-05-13T09:33:00Z"/>
+              <w:rFonts w:ascii="Arial" w:eastAsia="Arial" w:hAnsi="Arial" w:cs="Arial"/>
+              <w:b/>
+              <w:color w:val="000000"/>
+              <w:sz w:val="24"/>
+              <w:szCs w:val="24"/>
+            </w:rPr>
+          </w:rPrChange>
+        </w:rPr>
+        <w:pPrChange w:id="27" w:author="Alexandre L'Erario" w:date="2017-05-13T09:33:00Z">
+          <w:pPr>
+            <w:pStyle w:val="Heading2"/>
+            <w:numPr>
+              <w:ilvl w:val="1"/>
+              <w:numId w:val="2"/>
+            </w:numPr>
+          </w:pPr>
+        </w:pPrChange>
+      </w:pPr>
+      <w:ins w:id="28" w:author="Alexandre L'Erario" w:date="2017-05-13T09:33:00Z">
+        <w:r>
+          <w:t>Colocar um texto, e um diagrama UM explicando a arquitetura candidata..</w:t>
+        </w:r>
+      </w:ins>
+    </w:p>
+    <w:p>
+      <w:pPr>
+        <w:pStyle w:val="Heading2"/>
+        <w:numPr>
+          <w:ilvl w:val="2"/>
+          <w:numId w:val="2"/>
+        </w:numPr>
+        <w:rPr>
+          <w:b/>
+        </w:rPr>
+        <w:pPrChange w:id="29" w:author="Alexandre L'Erario" w:date="2017-05-13T09:33:00Z">
+          <w:pPr>
+            <w:pStyle w:val="Heading2"/>
+            <w:numPr>
+              <w:ilvl w:val="1"/>
+              <w:numId w:val="2"/>
+            </w:numPr>
+          </w:pPr>
+        </w:pPrChange>
+      </w:pPr>
+      <w:bookmarkStart w:id="30" w:name="_GoBack"/>
+      <w:bookmarkEnd w:id="30"/>
       <w:r>
         <w:rPr>
           <w:rFonts w:ascii="Arial" w:eastAsia="Arial" w:hAnsi="Arial" w:cs="Arial"/>
@@ -10975,7 +11112,7 @@
         </w:rPr>
         <w:t>MODEL VIEW CONTROLLER</w:t>
       </w:r>
-      <w:bookmarkEnd w:id="16"/>
+      <w:bookmarkEnd w:id="22"/>
     </w:p>
     <w:p>
       <w:pPr>
@@ -10988,6 +11125,7 @@
         <w:ind w:firstLine="1134"/>
         <w:jc w:val="both"/>
         <w:rPr>
+          <w:ins w:id="31" w:author="Alexandre L'Erario" w:date="2017-05-13T09:33:00Z"/>
           <w:rFonts w:ascii="Arial" w:eastAsia="Arial" w:hAnsi="Arial" w:cs="Arial"/>
           <w:sz w:val="24"/>
           <w:szCs w:val="24"/>
@@ -11047,6 +11185,18 @@
         </w:rPr>
         <w:t xml:space="preserve">, MVC, é um padrão de projeto que visa separar os projetos de software em três camadas a Visão, onde os dados são apresentados para o usuário; o Modelo, onde ficarão as classes de modelo de negócios e a modelagem da abstração dos dados e o Controlador, onde é feita a comunicação com o banco de dados entre o Modelo e a Visão.  </w:t>
       </w:r>
+    </w:p>
+    <w:p>
+      <w:pPr>
+        <w:spacing w:line="360" w:lineRule="auto"/>
+        <w:ind w:firstLine="1134"/>
+        <w:jc w:val="both"/>
+        <w:rPr>
+          <w:rFonts w:ascii="Arial" w:eastAsia="Arial" w:hAnsi="Arial" w:cs="Arial"/>
+          <w:sz w:val="24"/>
+          <w:szCs w:val="24"/>
+        </w:rPr>
+      </w:pPr>
     </w:p>
     <w:p>
       <w:r>
@@ -11282,7 +11432,6 @@
         <w:t xml:space="preserve">. </w:t>
       </w:r>
       <w:proofErr w:type="spellStart"/>
-      <w:proofErr w:type="gramStart"/>
       <w:r>
         <w:rPr>
           <w:rFonts w:ascii="Arial" w:eastAsia="Arial" w:hAnsi="Arial" w:cs="Arial"/>
@@ -11292,7 +11441,6 @@
         <w:t>Inf.,Brasília</w:t>
       </w:r>
       <w:proofErr w:type="spellEnd"/>
-      <w:proofErr w:type="gramEnd"/>
       <w:r>
         <w:rPr>
           <w:rFonts w:ascii="Arial" w:eastAsia="Arial" w:hAnsi="Arial" w:cs="Arial"/>
@@ -12093,23 +12241,13 @@
           <w:szCs w:val="24"/>
         </w:rPr>
       </w:pPr>
-      <w:proofErr w:type="gramStart"/>
-      <w:r>
-        <w:rPr>
-          <w:rFonts w:ascii="Arial" w:eastAsia="Arial" w:hAnsi="Arial" w:cs="Arial"/>
-          <w:sz w:val="24"/>
-          <w:szCs w:val="24"/>
-        </w:rPr>
-        <w:t>LEITE,N.</w:t>
-      </w:r>
-      <w:proofErr w:type="gramEnd"/>
-      <w:r>
-        <w:rPr>
-          <w:rFonts w:ascii="Arial" w:eastAsia="Arial" w:hAnsi="Arial" w:cs="Arial"/>
-          <w:sz w:val="24"/>
-          <w:szCs w:val="24"/>
-        </w:rPr>
-        <w:t xml:space="preserve">;CAIXINHA, H.;RAMOS,F. </w:t>
+      <w:r>
+        <w:rPr>
+          <w:rFonts w:ascii="Arial" w:eastAsia="Arial" w:hAnsi="Arial" w:cs="Arial"/>
+          <w:sz w:val="24"/>
+          <w:szCs w:val="24"/>
+        </w:rPr>
+        <w:t xml:space="preserve">LEITE,N.;CAIXINHA, H.;RAMOS,F. </w:t>
       </w:r>
       <w:r>
         <w:rPr>
@@ -12387,23 +12525,13 @@
         <w:t xml:space="preserve">. </w:t>
       </w:r>
       <w:proofErr w:type="spellStart"/>
-      <w:proofErr w:type="gramStart"/>
-      <w:r>
-        <w:rPr>
-          <w:rFonts w:ascii="Arial" w:eastAsia="Arial" w:hAnsi="Arial" w:cs="Arial"/>
-          <w:sz w:val="24"/>
-          <w:szCs w:val="24"/>
-        </w:rPr>
-        <w:t>s</w:t>
-      </w:r>
-      <w:proofErr w:type="gramEnd"/>
-      <w:r>
-        <w:rPr>
-          <w:rFonts w:ascii="Arial" w:eastAsia="Arial" w:hAnsi="Arial" w:cs="Arial"/>
-          <w:sz w:val="24"/>
-          <w:szCs w:val="24"/>
-        </w:rPr>
-        <w:t>/a</w:t>
+      <w:r>
+        <w:rPr>
+          <w:rFonts w:ascii="Arial" w:eastAsia="Arial" w:hAnsi="Arial" w:cs="Arial"/>
+          <w:sz w:val="24"/>
+          <w:szCs w:val="24"/>
+        </w:rPr>
+        <w:t>s/a</w:t>
       </w:r>
       <w:proofErr w:type="spellEnd"/>
       <w:r>
@@ -13200,25 +13328,7 @@
           <w:sz w:val="24"/>
           <w:szCs w:val="24"/>
         </w:rPr>
-        <w:t xml:space="preserve">O reinado </w:t>
-      </w:r>
-      <w:proofErr w:type="gramStart"/>
-      <w:r>
-        <w:rPr>
-          <w:rFonts w:ascii="Arial" w:eastAsia="Arial" w:hAnsi="Arial" w:cs="Arial"/>
-          <w:sz w:val="24"/>
-          <w:szCs w:val="24"/>
-        </w:rPr>
-        <w:t>do ”boca</w:t>
-      </w:r>
-      <w:proofErr w:type="gramEnd"/>
-      <w:r>
-        <w:rPr>
-          <w:rFonts w:ascii="Arial" w:eastAsia="Arial" w:hAnsi="Arial" w:cs="Arial"/>
-          <w:sz w:val="24"/>
-          <w:szCs w:val="24"/>
-        </w:rPr>
-        <w:t>-a-boca” está de volta?. Revista Brasileira de Marketing, 2012.</w:t>
+        <w:t>O reinado do ”boca-a-boca” está de volta?. Revista Brasileira de Marketing, 2012.</w:t>
       </w:r>
     </w:p>
     <w:p>
@@ -13243,7 +13353,7 @@
 </file>
 
 <file path=word/endnotes.xml><?xml version="1.0" encoding="utf-8"?>
-<w:endnotes xmlns:wpc="http://schemas.microsoft.com/office/word/2010/wordprocessingCanvas" xmlns:mc="http://schemas.openxmlformats.org/markup-compatibility/2006" xmlns:o="urn:schemas-microsoft-com:office:office" xmlns:r="http://schemas.openxmlformats.org/officeDocument/2006/relationships" xmlns:m="http://schemas.openxmlformats.org/officeDocument/2006/math" xmlns:v="urn:schemas-microsoft-com:vml" xmlns:wp14="http://schemas.microsoft.com/office/word/2010/wordprocessingDrawing" xmlns:wp="http://schemas.openxmlformats.org/drawingml/2006/wordprocessingDrawing" xmlns:w10="urn:schemas-microsoft-com:office:word" xmlns:w="http://schemas.openxmlformats.org/wordprocessingml/2006/main" xmlns:w14="http://schemas.microsoft.com/office/word/2010/wordml" xmlns:w15="http://schemas.microsoft.com/office/word/2012/wordml" xmlns:wpg="http://schemas.microsoft.com/office/word/2010/wordprocessingGroup" xmlns:wpi="http://schemas.microsoft.com/office/word/2010/wordprocessingInk" xmlns:wne="http://schemas.microsoft.com/office/word/2006/wordml" xmlns:wps="http://schemas.microsoft.com/office/word/2010/wordprocessingShape" mc:Ignorable="w14 w15 wp14">
+<w:endnotes xmlns:wpc="http://schemas.microsoft.com/office/word/2010/wordprocessingCanvas" xmlns:mo="http://schemas.microsoft.com/office/mac/office/2008/main" xmlns:mc="http://schemas.openxmlformats.org/markup-compatibility/2006" xmlns:mv="urn:schemas-microsoft-com:mac:vml" xmlns:o="urn:schemas-microsoft-com:office:office" xmlns:r="http://schemas.openxmlformats.org/officeDocument/2006/relationships" xmlns:m="http://schemas.openxmlformats.org/officeDocument/2006/math" xmlns:v="urn:schemas-microsoft-com:vml" xmlns:wp14="http://schemas.microsoft.com/office/word/2010/wordprocessingDrawing" xmlns:wp="http://schemas.openxmlformats.org/drawingml/2006/wordprocessingDrawing" xmlns:w10="urn:schemas-microsoft-com:office:word" xmlns:w="http://schemas.openxmlformats.org/wordprocessingml/2006/main" xmlns:w14="http://schemas.microsoft.com/office/word/2010/wordml" xmlns:wpg="http://schemas.microsoft.com/office/word/2010/wordprocessingGroup" xmlns:wpi="http://schemas.microsoft.com/office/word/2010/wordprocessingInk" xmlns:wne="http://schemas.microsoft.com/office/word/2006/wordml" xmlns:wps="http://schemas.microsoft.com/office/word/2010/wordprocessingShape" mc:Ignorable="w14 wp14">
   <w:endnote w:type="separator" w:id="-1">
     <w:p>
       <w:pPr>
@@ -13268,7 +13378,7 @@
 </file>
 
 <file path=word/footnotes.xml><?xml version="1.0" encoding="utf-8"?>
-<w:footnotes xmlns:wpc="http://schemas.microsoft.com/office/word/2010/wordprocessingCanvas" xmlns:mc="http://schemas.openxmlformats.org/markup-compatibility/2006" xmlns:o="urn:schemas-microsoft-com:office:office" xmlns:r="http://schemas.openxmlformats.org/officeDocument/2006/relationships" xmlns:m="http://schemas.openxmlformats.org/officeDocument/2006/math" xmlns:v="urn:schemas-microsoft-com:vml" xmlns:wp14="http://schemas.microsoft.com/office/word/2010/wordprocessingDrawing" xmlns:wp="http://schemas.openxmlformats.org/drawingml/2006/wordprocessingDrawing" xmlns:w10="urn:schemas-microsoft-com:office:word" xmlns:w="http://schemas.openxmlformats.org/wordprocessingml/2006/main" xmlns:w14="http://schemas.microsoft.com/office/word/2010/wordml" xmlns:w15="http://schemas.microsoft.com/office/word/2012/wordml" xmlns:wpg="http://schemas.microsoft.com/office/word/2010/wordprocessingGroup" xmlns:wpi="http://schemas.microsoft.com/office/word/2010/wordprocessingInk" xmlns:wne="http://schemas.microsoft.com/office/word/2006/wordml" xmlns:wps="http://schemas.microsoft.com/office/word/2010/wordprocessingShape" mc:Ignorable="w14 w15 wp14">
+<w:footnotes xmlns:wpc="http://schemas.microsoft.com/office/word/2010/wordprocessingCanvas" xmlns:mo="http://schemas.microsoft.com/office/mac/office/2008/main" xmlns:mc="http://schemas.openxmlformats.org/markup-compatibility/2006" xmlns:mv="urn:schemas-microsoft-com:mac:vml" xmlns:o="urn:schemas-microsoft-com:office:office" xmlns:r="http://schemas.openxmlformats.org/officeDocument/2006/relationships" xmlns:m="http://schemas.openxmlformats.org/officeDocument/2006/math" xmlns:v="urn:schemas-microsoft-com:vml" xmlns:wp14="http://schemas.microsoft.com/office/word/2010/wordprocessingDrawing" xmlns:wp="http://schemas.openxmlformats.org/drawingml/2006/wordprocessingDrawing" xmlns:w10="urn:schemas-microsoft-com:office:word" xmlns:w="http://schemas.openxmlformats.org/wordprocessingml/2006/main" xmlns:w14="http://schemas.microsoft.com/office/word/2010/wordml" xmlns:wpg="http://schemas.microsoft.com/office/word/2010/wordprocessingGroup" xmlns:wpi="http://schemas.microsoft.com/office/word/2010/wordprocessingInk" xmlns:wne="http://schemas.microsoft.com/office/word/2006/wordml" xmlns:wps="http://schemas.microsoft.com/office/word/2010/wordprocessingShape" mc:Ignorable="w14 wp14">
   <w:footnote w:type="separator" w:id="-1">
     <w:p>
       <w:pPr>
@@ -13293,7 +13403,7 @@
 </file>
 
 <file path=word/header1.xml><?xml version="1.0" encoding="utf-8"?>
-<w:hdr xmlns:wpc="http://schemas.microsoft.com/office/word/2010/wordprocessingCanvas" xmlns:mc="http://schemas.openxmlformats.org/markup-compatibility/2006" xmlns:o="urn:schemas-microsoft-com:office:office" xmlns:r="http://schemas.openxmlformats.org/officeDocument/2006/relationships" xmlns:m="http://schemas.openxmlformats.org/officeDocument/2006/math" xmlns:v="urn:schemas-microsoft-com:vml" xmlns:wp14="http://schemas.microsoft.com/office/word/2010/wordprocessingDrawing" xmlns:wp="http://schemas.openxmlformats.org/drawingml/2006/wordprocessingDrawing" xmlns:w10="urn:schemas-microsoft-com:office:word" xmlns:w="http://schemas.openxmlformats.org/wordprocessingml/2006/main" xmlns:w14="http://schemas.microsoft.com/office/word/2010/wordml" xmlns:w15="http://schemas.microsoft.com/office/word/2012/wordml" xmlns:wpg="http://schemas.microsoft.com/office/word/2010/wordprocessingGroup" xmlns:wpi="http://schemas.microsoft.com/office/word/2010/wordprocessingInk" xmlns:wne="http://schemas.microsoft.com/office/word/2006/wordml" xmlns:wps="http://schemas.microsoft.com/office/word/2010/wordprocessingShape" mc:Ignorable="w14 w15 wp14">
+<w:hdr xmlns:wpc="http://schemas.microsoft.com/office/word/2010/wordprocessingCanvas" xmlns:mo="http://schemas.microsoft.com/office/mac/office/2008/main" xmlns:mc="http://schemas.openxmlformats.org/markup-compatibility/2006" xmlns:mv="urn:schemas-microsoft-com:mac:vml" xmlns:o="urn:schemas-microsoft-com:office:office" xmlns:r="http://schemas.openxmlformats.org/officeDocument/2006/relationships" xmlns:m="http://schemas.openxmlformats.org/officeDocument/2006/math" xmlns:v="urn:schemas-microsoft-com:vml" xmlns:wp14="http://schemas.microsoft.com/office/word/2010/wordprocessingDrawing" xmlns:wp="http://schemas.openxmlformats.org/drawingml/2006/wordprocessingDrawing" xmlns:w10="urn:schemas-microsoft-com:office:word" xmlns:w="http://schemas.openxmlformats.org/wordprocessingml/2006/main" xmlns:w14="http://schemas.microsoft.com/office/word/2010/wordml" xmlns:wpg="http://schemas.microsoft.com/office/word/2010/wordprocessingGroup" xmlns:wpi="http://schemas.microsoft.com/office/word/2010/wordprocessingInk" xmlns:wne="http://schemas.microsoft.com/office/word/2006/wordml" xmlns:wps="http://schemas.microsoft.com/office/word/2010/wordprocessingShape" mc:Ignorable="w14 wp14">
   <w:p>
     <w:pPr>
       <w:keepNext w:val="0"/>
@@ -13388,7 +13498,7 @@
             <w:rPr>
               <w:noProof/>
             </w:rPr>
-            <w:t>21</w:t>
+            <w:t>20</w:t>
           </w:r>
           <w:r>
             <w:fldChar w:fldCharType="end"/>
@@ -13410,7 +13520,7 @@
 </file>
 
 <file path=word/numbering.xml><?xml version="1.0" encoding="utf-8"?>
-<w:numbering xmlns:wpc="http://schemas.microsoft.com/office/word/2010/wordprocessingCanvas" xmlns:mc="http://schemas.openxmlformats.org/markup-compatibility/2006" xmlns:o="urn:schemas-microsoft-com:office:office" xmlns:r="http://schemas.openxmlformats.org/officeDocument/2006/relationships" xmlns:m="http://schemas.openxmlformats.org/officeDocument/2006/math" xmlns:v="urn:schemas-microsoft-com:vml" xmlns:wp14="http://schemas.microsoft.com/office/word/2010/wordprocessingDrawing" xmlns:wp="http://schemas.openxmlformats.org/drawingml/2006/wordprocessingDrawing" xmlns:w10="urn:schemas-microsoft-com:office:word" xmlns:w="http://schemas.openxmlformats.org/wordprocessingml/2006/main" xmlns:w14="http://schemas.microsoft.com/office/word/2010/wordml" xmlns:w15="http://schemas.microsoft.com/office/word/2012/wordml" xmlns:wpg="http://schemas.microsoft.com/office/word/2010/wordprocessingGroup" xmlns:wpi="http://schemas.microsoft.com/office/word/2010/wordprocessingInk" xmlns:wne="http://schemas.microsoft.com/office/word/2006/wordml" xmlns:wps="http://schemas.microsoft.com/office/word/2010/wordprocessingShape" mc:Ignorable="w14 w15 wp14">
+<w:numbering xmlns:wpc="http://schemas.microsoft.com/office/word/2010/wordprocessingCanvas" xmlns:mo="http://schemas.microsoft.com/office/mac/office/2008/main" xmlns:mc="http://schemas.openxmlformats.org/markup-compatibility/2006" xmlns:mv="urn:schemas-microsoft-com:mac:vml" xmlns:o="urn:schemas-microsoft-com:office:office" xmlns:r="http://schemas.openxmlformats.org/officeDocument/2006/relationships" xmlns:m="http://schemas.openxmlformats.org/officeDocument/2006/math" xmlns:v="urn:schemas-microsoft-com:vml" xmlns:wp14="http://schemas.microsoft.com/office/word/2010/wordprocessingDrawing" xmlns:wp="http://schemas.openxmlformats.org/drawingml/2006/wordprocessingDrawing" xmlns:w10="urn:schemas-microsoft-com:office:word" xmlns:w="http://schemas.openxmlformats.org/wordprocessingml/2006/main" xmlns:w14="http://schemas.microsoft.com/office/word/2010/wordml" xmlns:wpg="http://schemas.microsoft.com/office/word/2010/wordprocessingGroup" xmlns:wpi="http://schemas.microsoft.com/office/word/2010/wordprocessingInk" xmlns:wne="http://schemas.microsoft.com/office/word/2006/wordml" xmlns:wps="http://schemas.microsoft.com/office/word/2010/wordprocessingShape" mc:Ignorable="w14 wp14">
   <w:abstractNum w:abstractNumId="0">
     <w:nsid w:val="3DD60608"/>
     <w:multiLevelType w:val="multilevel"/>
@@ -13872,7 +13982,7 @@
 </file>
 
 <file path=word/styles.xml><?xml version="1.0" encoding="utf-8"?>
-<w:styles xmlns:mc="http://schemas.openxmlformats.org/markup-compatibility/2006" xmlns:r="http://schemas.openxmlformats.org/officeDocument/2006/relationships" xmlns:w="http://schemas.openxmlformats.org/wordprocessingml/2006/main" xmlns:w14="http://schemas.microsoft.com/office/word/2010/wordml" xmlns:w15="http://schemas.microsoft.com/office/word/2012/wordml" mc:Ignorable="w14 w15">
+<w:styles xmlns:mc="http://schemas.openxmlformats.org/markup-compatibility/2006" xmlns:r="http://schemas.openxmlformats.org/officeDocument/2006/relationships" xmlns:w="http://schemas.openxmlformats.org/wordprocessingml/2006/main" xmlns:w14="http://schemas.microsoft.com/office/word/2010/wordml" mc:Ignorable="w14">
   <w:docDefaults>
     <w:rPrDefault>
       <w:rPr>
@@ -13890,383 +14000,158 @@
       </w:pPr>
     </w:pPrDefault>
   </w:docDefaults>
-  <w:latentStyles w:defLockedState="0" w:defUIPriority="99" w:defSemiHidden="0" w:defUnhideWhenUsed="0" w:defQFormat="0" w:count="371">
-    <w:lsdException w:name="Normal" w:uiPriority="0" w:qFormat="1"/>
-    <w:lsdException w:name="heading 1" w:uiPriority="9" w:qFormat="1"/>
-    <w:lsdException w:name="heading 2" w:semiHidden="1" w:uiPriority="9" w:unhideWhenUsed="1" w:qFormat="1"/>
-    <w:lsdException w:name="heading 3" w:semiHidden="1" w:uiPriority="9" w:unhideWhenUsed="1" w:qFormat="1"/>
-    <w:lsdException w:name="heading 4" w:semiHidden="1" w:uiPriority="9" w:unhideWhenUsed="1" w:qFormat="1"/>
-    <w:lsdException w:name="heading 5" w:semiHidden="1" w:uiPriority="9" w:unhideWhenUsed="1" w:qFormat="1"/>
-    <w:lsdException w:name="heading 6" w:semiHidden="1" w:uiPriority="9" w:unhideWhenUsed="1" w:qFormat="1"/>
-    <w:lsdException w:name="heading 7" w:semiHidden="1" w:uiPriority="9" w:unhideWhenUsed="1" w:qFormat="1"/>
-    <w:lsdException w:name="heading 8" w:semiHidden="1" w:uiPriority="9" w:unhideWhenUsed="1" w:qFormat="1"/>
-    <w:lsdException w:name="heading 9" w:semiHidden="1" w:uiPriority="9" w:unhideWhenUsed="1" w:qFormat="1"/>
-    <w:lsdException w:name="index 1" w:semiHidden="1" w:unhideWhenUsed="1"/>
-    <w:lsdException w:name="index 2" w:semiHidden="1" w:unhideWhenUsed="1"/>
-    <w:lsdException w:name="index 3" w:semiHidden="1" w:unhideWhenUsed="1"/>
-    <w:lsdException w:name="index 4" w:semiHidden="1" w:unhideWhenUsed="1"/>
-    <w:lsdException w:name="index 5" w:semiHidden="1" w:unhideWhenUsed="1"/>
-    <w:lsdException w:name="index 6" w:semiHidden="1" w:unhideWhenUsed="1"/>
-    <w:lsdException w:name="index 7" w:semiHidden="1" w:unhideWhenUsed="1"/>
-    <w:lsdException w:name="index 8" w:semiHidden="1" w:unhideWhenUsed="1"/>
-    <w:lsdException w:name="index 9" w:semiHidden="1" w:unhideWhenUsed="1"/>
-    <w:lsdException w:name="toc 1" w:semiHidden="1" w:uiPriority="39" w:unhideWhenUsed="1"/>
-    <w:lsdException w:name="toc 2" w:semiHidden="1" w:uiPriority="39" w:unhideWhenUsed="1"/>
-    <w:lsdException w:name="toc 3" w:semiHidden="1" w:uiPriority="39" w:unhideWhenUsed="1"/>
-    <w:lsdException w:name="toc 4" w:semiHidden="1" w:uiPriority="39" w:unhideWhenUsed="1"/>
-    <w:lsdException w:name="toc 5" w:semiHidden="1" w:uiPriority="39" w:unhideWhenUsed="1"/>
-    <w:lsdException w:name="toc 6" w:semiHidden="1" w:uiPriority="39" w:unhideWhenUsed="1"/>
-    <w:lsdException w:name="toc 7" w:semiHidden="1" w:uiPriority="39" w:unhideWhenUsed="1"/>
-    <w:lsdException w:name="toc 8" w:semiHidden="1" w:uiPriority="39" w:unhideWhenUsed="1"/>
-    <w:lsdException w:name="toc 9" w:semiHidden="1" w:uiPriority="39" w:unhideWhenUsed="1"/>
-    <w:lsdException w:name="Normal Indent" w:semiHidden="1" w:unhideWhenUsed="1"/>
-    <w:lsdException w:name="footnote text" w:semiHidden="1" w:unhideWhenUsed="1"/>
-    <w:lsdException w:name="annotation text" w:semiHidden="1" w:unhideWhenUsed="1"/>
-    <w:lsdException w:name="header" w:semiHidden="1" w:unhideWhenUsed="1"/>
-    <w:lsdException w:name="footer" w:semiHidden="1" w:unhideWhenUsed="1"/>
-    <w:lsdException w:name="index heading" w:semiHidden="1" w:unhideWhenUsed="1"/>
-    <w:lsdException w:name="caption" w:semiHidden="1" w:uiPriority="35" w:unhideWhenUsed="1" w:qFormat="1"/>
-    <w:lsdException w:name="table of figures" w:semiHidden="1" w:unhideWhenUsed="1"/>
-    <w:lsdException w:name="envelope address" w:semiHidden="1" w:unhideWhenUsed="1"/>
-    <w:lsdException w:name="envelope return" w:semiHidden="1" w:unhideWhenUsed="1"/>
-    <w:lsdException w:name="footnote reference" w:semiHidden="1" w:unhideWhenUsed="1"/>
-    <w:lsdException w:name="annotation reference" w:semiHidden="1" w:unhideWhenUsed="1"/>
-    <w:lsdException w:name="line number" w:semiHidden="1" w:unhideWhenUsed="1"/>
-    <w:lsdException w:name="page number" w:semiHidden="1" w:unhideWhenUsed="1"/>
-    <w:lsdException w:name="endnote reference" w:semiHidden="1" w:unhideWhenUsed="1"/>
-    <w:lsdException w:name="endnote text" w:semiHidden="1" w:unhideWhenUsed="1"/>
-    <w:lsdException w:name="table of authorities" w:semiHidden="1" w:unhideWhenUsed="1"/>
-    <w:lsdException w:name="macro" w:semiHidden="1" w:unhideWhenUsed="1"/>
-    <w:lsdException w:name="toa heading" w:semiHidden="1" w:unhideWhenUsed="1"/>
-    <w:lsdException w:name="List" w:semiHidden="1" w:unhideWhenUsed="1"/>
-    <w:lsdException w:name="List Bullet" w:semiHidden="1" w:unhideWhenUsed="1"/>
-    <w:lsdException w:name="List Number" w:semiHidden="1" w:unhideWhenUsed="1"/>
-    <w:lsdException w:name="List 2" w:semiHidden="1" w:unhideWhenUsed="1"/>
-    <w:lsdException w:name="List 3" w:semiHidden="1" w:unhideWhenUsed="1"/>
-    <w:lsdException w:name="List 4" w:semiHidden="1" w:unhideWhenUsed="1"/>
-    <w:lsdException w:name="List 5" w:semiHidden="1" w:unhideWhenUsed="1"/>
-    <w:lsdException w:name="List Bullet 2" w:semiHidden="1" w:unhideWhenUsed="1"/>
-    <w:lsdException w:name="List Bullet 3" w:semiHidden="1" w:unhideWhenUsed="1"/>
-    <w:lsdException w:name="List Bullet 4" w:semiHidden="1" w:unhideWhenUsed="1"/>
-    <w:lsdException w:name="List Bullet 5" w:semiHidden="1" w:unhideWhenUsed="1"/>
-    <w:lsdException w:name="List Number 2" w:semiHidden="1" w:unhideWhenUsed="1"/>
-    <w:lsdException w:name="List Number 3" w:semiHidden="1" w:unhideWhenUsed="1"/>
-    <w:lsdException w:name="List Number 4" w:semiHidden="1" w:unhideWhenUsed="1"/>
-    <w:lsdException w:name="List Number 5" w:semiHidden="1" w:unhideWhenUsed="1"/>
-    <w:lsdException w:name="Title" w:uiPriority="10" w:qFormat="1"/>
-    <w:lsdException w:name="Closing" w:semiHidden="1" w:unhideWhenUsed="1"/>
-    <w:lsdException w:name="Signature" w:semiHidden="1" w:unhideWhenUsed="1"/>
-    <w:lsdException w:name="Default Paragraph Font" w:semiHidden="1" w:uiPriority="1" w:unhideWhenUsed="1"/>
-    <w:lsdException w:name="Body Text" w:semiHidden="1" w:unhideWhenUsed="1"/>
-    <w:lsdException w:name="Body Text Indent" w:semiHidden="1" w:unhideWhenUsed="1"/>
-    <w:lsdException w:name="List Continue" w:semiHidden="1" w:unhideWhenUsed="1"/>
-    <w:lsdException w:name="List Continue 2" w:semiHidden="1" w:unhideWhenUsed="1"/>
-    <w:lsdException w:name="List Continue 3" w:semiHidden="1" w:unhideWhenUsed="1"/>
-    <w:lsdException w:name="List Continue 4" w:semiHidden="1" w:unhideWhenUsed="1"/>
-    <w:lsdException w:name="List Continue 5" w:semiHidden="1" w:unhideWhenUsed="1"/>
-    <w:lsdException w:name="Message Header" w:semiHidden="1" w:unhideWhenUsed="1"/>
-    <w:lsdException w:name="Subtitle" w:uiPriority="11" w:qFormat="1"/>
-    <w:lsdException w:name="Salutation" w:semiHidden="1" w:unhideWhenUsed="1"/>
-    <w:lsdException w:name="Date" w:semiHidden="1" w:unhideWhenUsed="1"/>
-    <w:lsdException w:name="Body Text First Indent" w:semiHidden="1" w:unhideWhenUsed="1"/>
-    <w:lsdException w:name="Body Text First Indent 2" w:semiHidden="1" w:unhideWhenUsed="1"/>
-    <w:lsdException w:name="Note Heading" w:semiHidden="1" w:unhideWhenUsed="1"/>
-    <w:lsdException w:name="Body Text 2" w:semiHidden="1" w:unhideWhenUsed="1"/>
-    <w:lsdException w:name="Body Text 3" w:semiHidden="1" w:unhideWhenUsed="1"/>
-    <w:lsdException w:name="Body Text Indent 2" w:semiHidden="1" w:unhideWhenUsed="1"/>
-    <w:lsdException w:name="Body Text Indent 3" w:semiHidden="1" w:unhideWhenUsed="1"/>
-    <w:lsdException w:name="Block Text" w:semiHidden="1" w:unhideWhenUsed="1"/>
-    <w:lsdException w:name="Hyperlink" w:semiHidden="1" w:unhideWhenUsed="1"/>
-    <w:lsdException w:name="FollowedHyperlink" w:semiHidden="1" w:unhideWhenUsed="1"/>
-    <w:lsdException w:name="Strong" w:uiPriority="22" w:qFormat="1"/>
-    <w:lsdException w:name="Emphasis" w:uiPriority="20" w:qFormat="1"/>
-    <w:lsdException w:name="Document Map" w:semiHidden="1" w:unhideWhenUsed="1"/>
-    <w:lsdException w:name="Plain Text" w:semiHidden="1" w:unhideWhenUsed="1"/>
-    <w:lsdException w:name="E-mail Signature" w:semiHidden="1" w:unhideWhenUsed="1"/>
-    <w:lsdException w:name="HTML Top of Form" w:semiHidden="1" w:unhideWhenUsed="1"/>
-    <w:lsdException w:name="HTML Bottom of Form" w:semiHidden="1" w:unhideWhenUsed="1"/>
-    <w:lsdException w:name="Normal (Web)" w:semiHidden="1" w:unhideWhenUsed="1"/>
-    <w:lsdException w:name="HTML Acronym" w:semiHidden="1" w:unhideWhenUsed="1"/>
-    <w:lsdException w:name="HTML Address" w:semiHidden="1" w:unhideWhenUsed="1"/>
-    <w:lsdException w:name="HTML Cite" w:semiHidden="1" w:unhideWhenUsed="1"/>
-    <w:lsdException w:name="HTML Code" w:semiHidden="1" w:unhideWhenUsed="1"/>
-    <w:lsdException w:name="HTML Definition" w:semiHidden="1" w:unhideWhenUsed="1"/>
-    <w:lsdException w:name="HTML Keyboard" w:semiHidden="1" w:unhideWhenUsed="1"/>
-    <w:lsdException w:name="HTML Preformatted" w:semiHidden="1" w:unhideWhenUsed="1"/>
-    <w:lsdException w:name="HTML Sample" w:semiHidden="1" w:unhideWhenUsed="1"/>
-    <w:lsdException w:name="HTML Typewriter" w:semiHidden="1" w:unhideWhenUsed="1"/>
-    <w:lsdException w:name="HTML Variable" w:semiHidden="1" w:unhideWhenUsed="1"/>
-    <w:lsdException w:name="Normal Table" w:semiHidden="1" w:unhideWhenUsed="1"/>
-    <w:lsdException w:name="annotation subject" w:semiHidden="1" w:unhideWhenUsed="1"/>
-    <w:lsdException w:name="No List" w:semiHidden="1" w:unhideWhenUsed="1"/>
-    <w:lsdException w:name="Outline List 1" w:semiHidden="1" w:unhideWhenUsed="1"/>
-    <w:lsdException w:name="Outline List 2" w:semiHidden="1" w:unhideWhenUsed="1"/>
-    <w:lsdException w:name="Outline List 3" w:semiHidden="1" w:unhideWhenUsed="1"/>
-    <w:lsdException w:name="Table Simple 1" w:semiHidden="1" w:unhideWhenUsed="1"/>
-    <w:lsdException w:name="Table Simple 2" w:semiHidden="1" w:unhideWhenUsed="1"/>
-    <w:lsdException w:name="Table Simple 3" w:semiHidden="1" w:unhideWhenUsed="1"/>
-    <w:lsdException w:name="Table Classic 1" w:semiHidden="1" w:unhideWhenUsed="1"/>
-    <w:lsdException w:name="Table Classic 2" w:semiHidden="1" w:unhideWhenUsed="1"/>
-    <w:lsdException w:name="Table Classic 3" w:semiHidden="1" w:unhideWhenUsed="1"/>
-    <w:lsdException w:name="Table Classic 4" w:semiHidden="1" w:unhideWhenUsed="1"/>
-    <w:lsdException w:name="Table Colorful 1" w:semiHidden="1" w:unhideWhenUsed="1"/>
-    <w:lsdException w:name="Table Colorful 2" w:semiHidden="1" w:unhideWhenUsed="1"/>
-    <w:lsdException w:name="Table Colorful 3" w:semiHidden="1" w:unhideWhenUsed="1"/>
-    <w:lsdException w:name="Table Columns 1" w:semiHidden="1" w:unhideWhenUsed="1"/>
-    <w:lsdException w:name="Table Columns 2" w:semiHidden="1" w:unhideWhenUsed="1"/>
-    <w:lsdException w:name="Table Columns 3" w:semiHidden="1" w:unhideWhenUsed="1"/>
-    <w:lsdException w:name="Table Columns 4" w:semiHidden="1" w:unhideWhenUsed="1"/>
-    <w:lsdException w:name="Table Columns 5" w:semiHidden="1" w:unhideWhenUsed="1"/>
-    <w:lsdException w:name="Table Grid 1" w:semiHidden="1" w:unhideWhenUsed="1"/>
-    <w:lsdException w:name="Table Grid 2" w:semiHidden="1" w:unhideWhenUsed="1"/>
-    <w:lsdException w:name="Table Grid 3" w:semiHidden="1" w:unhideWhenUsed="1"/>
-    <w:lsdException w:name="Table Grid 4" w:semiHidden="1" w:unhideWhenUsed="1"/>
-    <w:lsdException w:name="Table Grid 5" w:semiHidden="1" w:unhideWhenUsed="1"/>
-    <w:lsdException w:name="Table Grid 6" w:semiHidden="1" w:unhideWhenUsed="1"/>
-    <w:lsdException w:name="Table Grid 7" w:semiHidden="1" w:unhideWhenUsed="1"/>
-    <w:lsdException w:name="Table Grid 8" w:semiHidden="1" w:unhideWhenUsed="1"/>
-    <w:lsdException w:name="Table List 1" w:semiHidden="1" w:unhideWhenUsed="1"/>
-    <w:lsdException w:name="Table List 2" w:semiHidden="1" w:unhideWhenUsed="1"/>
-    <w:lsdException w:name="Table List 3" w:semiHidden="1" w:unhideWhenUsed="1"/>
-    <w:lsdException w:name="Table List 4" w:semiHidden="1" w:unhideWhenUsed="1"/>
-    <w:lsdException w:name="Table List 5" w:semiHidden="1" w:unhideWhenUsed="1"/>
-    <w:lsdException w:name="Table List 6" w:semiHidden="1" w:unhideWhenUsed="1"/>
-    <w:lsdException w:name="Table List 7" w:semiHidden="1" w:unhideWhenUsed="1"/>
-    <w:lsdException w:name="Table List 8" w:semiHidden="1" w:unhideWhenUsed="1"/>
-    <w:lsdException w:name="Table 3D effects 1" w:semiHidden="1" w:unhideWhenUsed="1"/>
-    <w:lsdException w:name="Table 3D effects 2" w:semiHidden="1" w:unhideWhenUsed="1"/>
-    <w:lsdException w:name="Table 3D effects 3" w:semiHidden="1" w:unhideWhenUsed="1"/>
-    <w:lsdException w:name="Table Contemporary" w:semiHidden="1" w:unhideWhenUsed="1"/>
-    <w:lsdException w:name="Table Elegant" w:semiHidden="1" w:unhideWhenUsed="1"/>
-    <w:lsdException w:name="Table Professional" w:semiHidden="1" w:unhideWhenUsed="1"/>
-    <w:lsdException w:name="Table Subtle 1" w:semiHidden="1" w:unhideWhenUsed="1"/>
-    <w:lsdException w:name="Table Subtle 2" w:semiHidden="1" w:unhideWhenUsed="1"/>
-    <w:lsdException w:name="Table Web 1" w:semiHidden="1" w:unhideWhenUsed="1"/>
-    <w:lsdException w:name="Table Web 2" w:semiHidden="1" w:unhideWhenUsed="1"/>
-    <w:lsdException w:name="Table Web 3" w:semiHidden="1" w:unhideWhenUsed="1"/>
-    <w:lsdException w:name="Balloon Text" w:semiHidden="1" w:unhideWhenUsed="1"/>
-    <w:lsdException w:name="Table Grid" w:uiPriority="39"/>
-    <w:lsdException w:name="Table Theme" w:semiHidden="1" w:unhideWhenUsed="1"/>
-    <w:lsdException w:name="Placeholder Text" w:semiHidden="1"/>
-    <w:lsdException w:name="No Spacing" w:uiPriority="1" w:qFormat="1"/>
-    <w:lsdException w:name="Light Shading" w:uiPriority="60"/>
-    <w:lsdException w:name="Light List" w:uiPriority="61"/>
-    <w:lsdException w:name="Light Grid" w:uiPriority="62"/>
-    <w:lsdException w:name="Medium Shading 1" w:uiPriority="63"/>
-    <w:lsdException w:name="Medium Shading 2" w:uiPriority="64"/>
-    <w:lsdException w:name="Medium List 1" w:uiPriority="65"/>
-    <w:lsdException w:name="Medium List 2" w:uiPriority="66"/>
-    <w:lsdException w:name="Medium Grid 1" w:uiPriority="67"/>
-    <w:lsdException w:name="Medium Grid 2" w:uiPriority="68"/>
-    <w:lsdException w:name="Medium Grid 3" w:uiPriority="69"/>
-    <w:lsdException w:name="Dark List" w:uiPriority="70"/>
-    <w:lsdException w:name="Colorful Shading" w:uiPriority="71"/>
-    <w:lsdException w:name="Colorful List" w:uiPriority="72"/>
-    <w:lsdException w:name="Colorful Grid" w:uiPriority="73"/>
-    <w:lsdException w:name="Light Shading Accent 1" w:uiPriority="60"/>
-    <w:lsdException w:name="Light List Accent 1" w:uiPriority="61"/>
-    <w:lsdException w:name="Light Grid Accent 1" w:uiPriority="62"/>
-    <w:lsdException w:name="Medium Shading 1 Accent 1" w:uiPriority="63"/>
-    <w:lsdException w:name="Medium Shading 2 Accent 1" w:uiPriority="64"/>
-    <w:lsdException w:name="Medium List 1 Accent 1" w:uiPriority="65"/>
-    <w:lsdException w:name="Revision" w:semiHidden="1"/>
-    <w:lsdException w:name="List Paragraph" w:uiPriority="34" w:qFormat="1"/>
-    <w:lsdException w:name="Quote" w:uiPriority="29" w:qFormat="1"/>
-    <w:lsdException w:name="Intense Quote" w:uiPriority="30" w:qFormat="1"/>
-    <w:lsdException w:name="Medium List 2 Accent 1" w:uiPriority="66"/>
-    <w:lsdException w:name="Medium Grid 1 Accent 1" w:uiPriority="67"/>
-    <w:lsdException w:name="Medium Grid 2 Accent 1" w:uiPriority="68"/>
-    <w:lsdException w:name="Medium Grid 3 Accent 1" w:uiPriority="69"/>
-    <w:lsdException w:name="Dark List Accent 1" w:uiPriority="70"/>
-    <w:lsdException w:name="Colorful Shading Accent 1" w:uiPriority="71"/>
-    <w:lsdException w:name="Colorful List Accent 1" w:uiPriority="72"/>
-    <w:lsdException w:name="Colorful Grid Accent 1" w:uiPriority="73"/>
-    <w:lsdException w:name="Light Shading Accent 2" w:uiPriority="60"/>
-    <w:lsdException w:name="Light List Accent 2" w:uiPriority="61"/>
-    <w:lsdException w:name="Light Grid Accent 2" w:uiPriority="62"/>
-    <w:lsdException w:name="Medium Shading 1 Accent 2" w:uiPriority="63"/>
-    <w:lsdException w:name="Medium Shading 2 Accent 2" w:uiPriority="64"/>
-    <w:lsdException w:name="Medium List 1 Accent 2" w:uiPriority="65"/>
-    <w:lsdException w:name="Medium List 2 Accent 2" w:uiPriority="66"/>
-    <w:lsdException w:name="Medium Grid 1 Accent 2" w:uiPriority="67"/>
-    <w:lsdException w:name="Medium Grid 2 Accent 2" w:uiPriority="68"/>
-    <w:lsdException w:name="Medium Grid 3 Accent 2" w:uiPriority="69"/>
-    <w:lsdException w:name="Dark List Accent 2" w:uiPriority="70"/>
-    <w:lsdException w:name="Colorful Shading Accent 2" w:uiPriority="71"/>
-    <w:lsdException w:name="Colorful List Accent 2" w:uiPriority="72"/>
-    <w:lsdException w:name="Colorful Grid Accent 2" w:uiPriority="73"/>
-    <w:lsdException w:name="Light Shading Accent 3" w:uiPriority="60"/>
-    <w:lsdException w:name="Light List Accent 3" w:uiPriority="61"/>
-    <w:lsdException w:name="Light Grid Accent 3" w:uiPriority="62"/>
-    <w:lsdException w:name="Medium Shading 1 Accent 3" w:uiPriority="63"/>
-    <w:lsdException w:name="Medium Shading 2 Accent 3" w:uiPriority="64"/>
-    <w:lsdException w:name="Medium List 1 Accent 3" w:uiPriority="65"/>
-    <w:lsdException w:name="Medium List 2 Accent 3" w:uiPriority="66"/>
-    <w:lsdException w:name="Medium Grid 1 Accent 3" w:uiPriority="67"/>
-    <w:lsdException w:name="Medium Grid 2 Accent 3" w:uiPriority="68"/>
-    <w:lsdException w:name="Medium Grid 3 Accent 3" w:uiPriority="69"/>
-    <w:lsdException w:name="Dark List Accent 3" w:uiPriority="70"/>
-    <w:lsdException w:name="Colorful Shading Accent 3" w:uiPriority="71"/>
-    <w:lsdException w:name="Colorful List Accent 3" w:uiPriority="72"/>
-    <w:lsdException w:name="Colorful Grid Accent 3" w:uiPriority="73"/>
-    <w:lsdException w:name="Light Shading Accent 4" w:uiPriority="60"/>
-    <w:lsdException w:name="Light List Accent 4" w:uiPriority="61"/>
-    <w:lsdException w:name="Light Grid Accent 4" w:uiPriority="62"/>
-    <w:lsdException w:name="Medium Shading 1 Accent 4" w:uiPriority="63"/>
-    <w:lsdException w:name="Medium Shading 2 Accent 4" w:uiPriority="64"/>
-    <w:lsdException w:name="Medium List 1 Accent 4" w:uiPriority="65"/>
-    <w:lsdException w:name="Medium List 2 Accent 4" w:uiPriority="66"/>
-    <w:lsdException w:name="Medium Grid 1 Accent 4" w:uiPriority="67"/>
-    <w:lsdException w:name="Medium Grid 2 Accent 4" w:uiPriority="68"/>
-    <w:lsdException w:name="Medium Grid 3 Accent 4" w:uiPriority="69"/>
-    <w:lsdException w:name="Dark List Accent 4" w:uiPriority="70"/>
-    <w:lsdException w:name="Colorful Shading Accent 4" w:uiPriority="71"/>
-    <w:lsdException w:name="Colorful List Accent 4" w:uiPriority="72"/>
-    <w:lsdException w:name="Colorful Grid Accent 4" w:uiPriority="73"/>
-    <w:lsdException w:name="Light Shading Accent 5" w:uiPriority="60"/>
-    <w:lsdException w:name="Light List Accent 5" w:uiPriority="61"/>
-    <w:lsdException w:name="Light Grid Accent 5" w:uiPriority="62"/>
-    <w:lsdException w:name="Medium Shading 1 Accent 5" w:uiPriority="63"/>
-    <w:lsdException w:name="Medium Shading 2 Accent 5" w:uiPriority="64"/>
-    <w:lsdException w:name="Medium List 1 Accent 5" w:uiPriority="65"/>
-    <w:lsdException w:name="Medium List 2 Accent 5" w:uiPriority="66"/>
-    <w:lsdException w:name="Medium Grid 1 Accent 5" w:uiPriority="67"/>
-    <w:lsdException w:name="Medium Grid 2 Accent 5" w:uiPriority="68"/>
-    <w:lsdException w:name="Medium Grid 3 Accent 5" w:uiPriority="69"/>
-    <w:lsdException w:name="Dark List Accent 5" w:uiPriority="70"/>
-    <w:lsdException w:name="Colorful Shading Accent 5" w:uiPriority="71"/>
-    <w:lsdException w:name="Colorful List Accent 5" w:uiPriority="72"/>
-    <w:lsdException w:name="Colorful Grid Accent 5" w:uiPriority="73"/>
-    <w:lsdException w:name="Light Shading Accent 6" w:uiPriority="60"/>
-    <w:lsdException w:name="Light List Accent 6" w:uiPriority="61"/>
-    <w:lsdException w:name="Light Grid Accent 6" w:uiPriority="62"/>
-    <w:lsdException w:name="Medium Shading 1 Accent 6" w:uiPriority="63"/>
-    <w:lsdException w:name="Medium Shading 2 Accent 6" w:uiPriority="64"/>
-    <w:lsdException w:name="Medium List 1 Accent 6" w:uiPriority="65"/>
-    <w:lsdException w:name="Medium List 2 Accent 6" w:uiPriority="66"/>
-    <w:lsdException w:name="Medium Grid 1 Accent 6" w:uiPriority="67"/>
-    <w:lsdException w:name="Medium Grid 2 Accent 6" w:uiPriority="68"/>
-    <w:lsdException w:name="Medium Grid 3 Accent 6" w:uiPriority="69"/>
-    <w:lsdException w:name="Dark List Accent 6" w:uiPriority="70"/>
-    <w:lsdException w:name="Colorful Shading Accent 6" w:uiPriority="71"/>
-    <w:lsdException w:name="Colorful List Accent 6" w:uiPriority="72"/>
-    <w:lsdException w:name="Colorful Grid Accent 6" w:uiPriority="73"/>
-    <w:lsdException w:name="Subtle Emphasis" w:uiPriority="19" w:qFormat="1"/>
-    <w:lsdException w:name="Intense Emphasis" w:uiPriority="21" w:qFormat="1"/>
-    <w:lsdException w:name="Subtle Reference" w:uiPriority="31" w:qFormat="1"/>
-    <w:lsdException w:name="Intense Reference" w:uiPriority="32" w:qFormat="1"/>
-    <w:lsdException w:name="Book Title" w:uiPriority="33" w:qFormat="1"/>
-    <w:lsdException w:name="Bibliography" w:semiHidden="1" w:uiPriority="37" w:unhideWhenUsed="1"/>
-    <w:lsdException w:name="TOC Heading" w:semiHidden="1" w:uiPriority="39" w:unhideWhenUsed="1" w:qFormat="1"/>
-    <w:lsdException w:name="Plain Table 1" w:uiPriority="41"/>
-    <w:lsdException w:name="Plain Table 2" w:uiPriority="42"/>
-    <w:lsdException w:name="Plain Table 3" w:uiPriority="43"/>
-    <w:lsdException w:name="Plain Table 4" w:uiPriority="44"/>
-    <w:lsdException w:name="Plain Table 5" w:uiPriority="45"/>
-    <w:lsdException w:name="Grid Table Light" w:uiPriority="40"/>
-    <w:lsdException w:name="Grid Table 1 Light" w:uiPriority="46"/>
-    <w:lsdException w:name="Grid Table 2" w:uiPriority="47"/>
-    <w:lsdException w:name="Grid Table 3" w:uiPriority="48"/>
-    <w:lsdException w:name="Grid Table 4" w:uiPriority="49"/>
-    <w:lsdException w:name="Grid Table 5 Dark" w:uiPriority="50"/>
-    <w:lsdException w:name="Grid Table 6 Colorful" w:uiPriority="51"/>
-    <w:lsdException w:name="Grid Table 7 Colorful" w:uiPriority="52"/>
-    <w:lsdException w:name="Grid Table 1 Light Accent 1" w:uiPriority="46"/>
-    <w:lsdException w:name="Grid Table 2 Accent 1" w:uiPriority="47"/>
-    <w:lsdException w:name="Grid Table 3 Accent 1" w:uiPriority="48"/>
-    <w:lsdException w:name="Grid Table 4 Accent 1" w:uiPriority="49"/>
-    <w:lsdException w:name="Grid Table 5 Dark Accent 1" w:uiPriority="50"/>
-    <w:lsdException w:name="Grid Table 6 Colorful Accent 1" w:uiPriority="51"/>
-    <w:lsdException w:name="Grid Table 7 Colorful Accent 1" w:uiPriority="52"/>
-    <w:lsdException w:name="Grid Table 1 Light Accent 2" w:uiPriority="46"/>
-    <w:lsdException w:name="Grid Table 2 Accent 2" w:uiPriority="47"/>
-    <w:lsdException w:name="Grid Table 3 Accent 2" w:uiPriority="48"/>
-    <w:lsdException w:name="Grid Table 4 Accent 2" w:uiPriority="49"/>
-    <w:lsdException w:name="Grid Table 5 Dark Accent 2" w:uiPriority="50"/>
-    <w:lsdException w:name="Grid Table 6 Colorful Accent 2" w:uiPriority="51"/>
-    <w:lsdException w:name="Grid Table 7 Colorful Accent 2" w:uiPriority="52"/>
-    <w:lsdException w:name="Grid Table 1 Light Accent 3" w:uiPriority="46"/>
-    <w:lsdException w:name="Grid Table 2 Accent 3" w:uiPriority="47"/>
-    <w:lsdException w:name="Grid Table 3 Accent 3" w:uiPriority="48"/>
-    <w:lsdException w:name="Grid Table 4 Accent 3" w:uiPriority="49"/>
-    <w:lsdException w:name="Grid Table 5 Dark Accent 3" w:uiPriority="50"/>
-    <w:lsdException w:name="Grid Table 6 Colorful Accent 3" w:uiPriority="51"/>
-    <w:lsdException w:name="Grid Table 7 Colorful Accent 3" w:uiPriority="52"/>
-    <w:lsdException w:name="Grid Table 1 Light Accent 4" w:uiPriority="46"/>
-    <w:lsdException w:name="Grid Table 2 Accent 4" w:uiPriority="47"/>
-    <w:lsdException w:name="Grid Table 3 Accent 4" w:uiPriority="48"/>
-    <w:lsdException w:name="Grid Table 4 Accent 4" w:uiPriority="49"/>
-    <w:lsdException w:name="Grid Table 5 Dark Accent 4" w:uiPriority="50"/>
-    <w:lsdException w:name="Grid Table 6 Colorful Accent 4" w:uiPriority="51"/>
-    <w:lsdException w:name="Grid Table 7 Colorful Accent 4" w:uiPriority="52"/>
-    <w:lsdException w:name="Grid Table 1 Light Accent 5" w:uiPriority="46"/>
-    <w:lsdException w:name="Grid Table 2 Accent 5" w:uiPriority="47"/>
-    <w:lsdException w:name="Grid Table 3 Accent 5" w:uiPriority="48"/>
-    <w:lsdException w:name="Grid Table 4 Accent 5" w:uiPriority="49"/>
-    <w:lsdException w:name="Grid Table 5 Dark Accent 5" w:uiPriority="50"/>
-    <w:lsdException w:name="Grid Table 6 Colorful Accent 5" w:uiPriority="51"/>
-    <w:lsdException w:name="Grid Table 7 Colorful Accent 5" w:uiPriority="52"/>
-    <w:lsdException w:name="Grid Table 1 Light Accent 6" w:uiPriority="46"/>
-    <w:lsdException w:name="Grid Table 2 Accent 6" w:uiPriority="47"/>
-    <w:lsdException w:name="Grid Table 3 Accent 6" w:uiPriority="48"/>
-    <w:lsdException w:name="Grid Table 4 Accent 6" w:uiPriority="49"/>
-    <w:lsdException w:name="Grid Table 5 Dark Accent 6" w:uiPriority="50"/>
-    <w:lsdException w:name="Grid Table 6 Colorful Accent 6" w:uiPriority="51"/>
-    <w:lsdException w:name="Grid Table 7 Colorful Accent 6" w:uiPriority="52"/>
-    <w:lsdException w:name="List Table 1 Light" w:uiPriority="46"/>
-    <w:lsdException w:name="List Table 2" w:uiPriority="47"/>
-    <w:lsdException w:name="List Table 3" w:uiPriority="48"/>
-    <w:lsdException w:name="List Table 4" w:uiPriority="49"/>
-    <w:lsdException w:name="List Table 5 Dark" w:uiPriority="50"/>
-    <w:lsdException w:name="List Table 6 Colorful" w:uiPriority="51"/>
-    <w:lsdException w:name="List Table 7 Colorful" w:uiPriority="52"/>
-    <w:lsdException w:name="List Table 1 Light Accent 1" w:uiPriority="46"/>
-    <w:lsdException w:name="List Table 2 Accent 1" w:uiPriority="47"/>
-    <w:lsdException w:name="List Table 3 Accent 1" w:uiPriority="48"/>
-    <w:lsdException w:name="List Table 4 Accent 1" w:uiPriority="49"/>
-    <w:lsdException w:name="List Table 5 Dark Accent 1" w:uiPriority="50"/>
-    <w:lsdException w:name="List Table 6 Colorful Accent 1" w:uiPriority="51"/>
-    <w:lsdException w:name="List Table 7 Colorful Accent 1" w:uiPriority="52"/>
-    <w:lsdException w:name="List Table 1 Light Accent 2" w:uiPriority="46"/>
-    <w:lsdException w:name="List Table 2 Accent 2" w:uiPriority="47"/>
-    <w:lsdException w:name="List Table 3 Accent 2" w:uiPriority="48"/>
-    <w:lsdException w:name="List Table 4 Accent 2" w:uiPriority="49"/>
-    <w:lsdException w:name="List Table 5 Dark Accent 2" w:uiPriority="50"/>
-    <w:lsdException w:name="List Table 6 Colorful Accent 2" w:uiPriority="51"/>
-    <w:lsdException w:name="List Table 7 Colorful Accent 2" w:uiPriority="52"/>
-    <w:lsdException w:name="List Table 1 Light Accent 3" w:uiPriority="46"/>
-    <w:lsdException w:name="List Table 2 Accent 3" w:uiPriority="47"/>
-    <w:lsdException w:name="List Table 3 Accent 3" w:uiPriority="48"/>
-    <w:lsdException w:name="List Table 4 Accent 3" w:uiPriority="49"/>
-    <w:lsdException w:name="List Table 5 Dark Accent 3" w:uiPriority="50"/>
-    <w:lsdException w:name="List Table 6 Colorful Accent 3" w:uiPriority="51"/>
-    <w:lsdException w:name="List Table 7 Colorful Accent 3" w:uiPriority="52"/>
-    <w:lsdException w:name="List Table 1 Light Accent 4" w:uiPriority="46"/>
-    <w:lsdException w:name="List Table 2 Accent 4" w:uiPriority="47"/>
-    <w:lsdException w:name="List Table 3 Accent 4" w:uiPriority="48"/>
-    <w:lsdException w:name="List Table 4 Accent 4" w:uiPriority="49"/>
-    <w:lsdException w:name="List Table 5 Dark Accent 4" w:uiPriority="50"/>
-    <w:lsdException w:name="List Table 6 Colorful Accent 4" w:uiPriority="51"/>
-    <w:lsdException w:name="List Table 7 Colorful Accent 4" w:uiPriority="52"/>
-    <w:lsdException w:name="List Table 1 Light Accent 5" w:uiPriority="46"/>
-    <w:lsdException w:name="List Table 2 Accent 5" w:uiPriority="47"/>
-    <w:lsdException w:name="List Table 3 Accent 5" w:uiPriority="48"/>
-    <w:lsdException w:name="List Table 4 Accent 5" w:uiPriority="49"/>
-    <w:lsdException w:name="List Table 5 Dark Accent 5" w:uiPriority="50"/>
-    <w:lsdException w:name="List Table 6 Colorful Accent 5" w:uiPriority="51"/>
-    <w:lsdException w:name="List Table 7 Colorful Accent 5" w:uiPriority="52"/>
-    <w:lsdException w:name="List Table 1 Light Accent 6" w:uiPriority="46"/>
-    <w:lsdException w:name="List Table 2 Accent 6" w:uiPriority="47"/>
-    <w:lsdException w:name="List Table 3 Accent 6" w:uiPriority="48"/>
-    <w:lsdException w:name="List Table 4 Accent 6" w:uiPriority="49"/>
-    <w:lsdException w:name="List Table 5 Dark Accent 6" w:uiPriority="50"/>
-    <w:lsdException w:name="List Table 6 Colorful Accent 6" w:uiPriority="51"/>
-    <w:lsdException w:name="List Table 7 Colorful Accent 6" w:uiPriority="52"/>
+  <w:latentStyles w:defLockedState="0" w:defUIPriority="99" w:defSemiHidden="1" w:defUnhideWhenUsed="1" w:defQFormat="0" w:count="276">
+    <w:lsdException w:name="Normal" w:semiHidden="0" w:uiPriority="0" w:unhideWhenUsed="0" w:qFormat="1"/>
+    <w:lsdException w:name="heading 1" w:semiHidden="0" w:uiPriority="9" w:unhideWhenUsed="0" w:qFormat="1"/>
+    <w:lsdException w:name="heading 2" w:uiPriority="9" w:qFormat="1"/>
+    <w:lsdException w:name="heading 3" w:uiPriority="9" w:qFormat="1"/>
+    <w:lsdException w:name="heading 4" w:uiPriority="9" w:qFormat="1"/>
+    <w:lsdException w:name="heading 5" w:uiPriority="9" w:qFormat="1"/>
+    <w:lsdException w:name="heading 6" w:uiPriority="9" w:qFormat="1"/>
+    <w:lsdException w:name="heading 7" w:uiPriority="9" w:qFormat="1"/>
+    <w:lsdException w:name="heading 8" w:uiPriority="9" w:qFormat="1"/>
+    <w:lsdException w:name="heading 9" w:uiPriority="9" w:qFormat="1"/>
+    <w:lsdException w:name="toc 1" w:uiPriority="39"/>
+    <w:lsdException w:name="toc 2" w:uiPriority="39"/>
+    <w:lsdException w:name="toc 3" w:uiPriority="39"/>
+    <w:lsdException w:name="toc 4" w:uiPriority="39"/>
+    <w:lsdException w:name="toc 5" w:uiPriority="39"/>
+    <w:lsdException w:name="toc 6" w:uiPriority="39"/>
+    <w:lsdException w:name="toc 7" w:uiPriority="39"/>
+    <w:lsdException w:name="toc 8" w:uiPriority="39"/>
+    <w:lsdException w:name="toc 9" w:uiPriority="39"/>
+    <w:lsdException w:name="caption" w:uiPriority="35" w:qFormat="1"/>
+    <w:lsdException w:name="Title" w:semiHidden="0" w:uiPriority="10" w:unhideWhenUsed="0" w:qFormat="1"/>
+    <w:lsdException w:name="Default Paragraph Font" w:uiPriority="1"/>
+    <w:lsdException w:name="Subtitle" w:semiHidden="0" w:uiPriority="11" w:unhideWhenUsed="0" w:qFormat="1"/>
+    <w:lsdException w:name="Strong" w:semiHidden="0" w:uiPriority="22" w:unhideWhenUsed="0" w:qFormat="1"/>
+    <w:lsdException w:name="Emphasis" w:semiHidden="0" w:uiPriority="20" w:unhideWhenUsed="0" w:qFormat="1"/>
+    <w:lsdException w:name="Table Grid" w:semiHidden="0" w:uiPriority="39" w:unhideWhenUsed="0"/>
+    <w:lsdException w:name="Note Level 1" w:semiHidden="0" w:unhideWhenUsed="0"/>
+    <w:lsdException w:name="Note Level 2" w:semiHidden="0" w:unhideWhenUsed="0"/>
+    <w:lsdException w:name="Note Level 3" w:semiHidden="0" w:unhideWhenUsed="0"/>
+    <w:lsdException w:name="Note Level 4" w:semiHidden="0" w:unhideWhenUsed="0"/>
+    <w:lsdException w:name="Note Level 5" w:semiHidden="0" w:unhideWhenUsed="0"/>
+    <w:lsdException w:name="Note Level 6" w:semiHidden="0" w:unhideWhenUsed="0"/>
+    <w:lsdException w:name="Note Level 7" w:semiHidden="0" w:unhideWhenUsed="0"/>
+    <w:lsdException w:name="Note Level 8" w:semiHidden="0" w:unhideWhenUsed="0"/>
+    <w:lsdException w:name="Note Level 9" w:semiHidden="0" w:unhideWhenUsed="0"/>
+    <w:lsdException w:name="Placeholder Text" w:unhideWhenUsed="0"/>
+    <w:lsdException w:name="No Spacing" w:semiHidden="0" w:uiPriority="1" w:unhideWhenUsed="0" w:qFormat="1"/>
+    <w:lsdException w:name="Light Shading" w:semiHidden="0" w:uiPriority="60" w:unhideWhenUsed="0"/>
+    <w:lsdException w:name="Light List" w:semiHidden="0" w:uiPriority="61" w:unhideWhenUsed="0"/>
+    <w:lsdException w:name="Light Grid" w:semiHidden="0" w:uiPriority="62" w:unhideWhenUsed="0"/>
+    <w:lsdException w:name="Medium Shading 1" w:semiHidden="0" w:uiPriority="63" w:unhideWhenUsed="0"/>
+    <w:lsdException w:name="Medium Shading 2" w:semiHidden="0" w:uiPriority="64" w:unhideWhenUsed="0"/>
+    <w:lsdException w:name="Medium List 1" w:semiHidden="0" w:uiPriority="65" w:unhideWhenUsed="0"/>
+    <w:lsdException w:name="Medium List 2" w:semiHidden="0" w:uiPriority="66" w:unhideWhenUsed="0"/>
+    <w:lsdException w:name="Medium Grid 1" w:semiHidden="0" w:uiPriority="67" w:unhideWhenUsed="0"/>
+    <w:lsdException w:name="Medium Grid 2" w:semiHidden="0" w:uiPriority="68" w:unhideWhenUsed="0"/>
+    <w:lsdException w:name="Medium Grid 3" w:semiHidden="0" w:uiPriority="69" w:unhideWhenUsed="0"/>
+    <w:lsdException w:name="Dark List" w:semiHidden="0" w:uiPriority="70" w:unhideWhenUsed="0"/>
+    <w:lsdException w:name="Colorful Shading" w:semiHidden="0" w:uiPriority="71" w:unhideWhenUsed="0"/>
+    <w:lsdException w:name="Colorful List" w:semiHidden="0" w:uiPriority="72" w:unhideWhenUsed="0"/>
+    <w:lsdException w:name="Colorful Grid" w:semiHidden="0" w:uiPriority="73" w:unhideWhenUsed="0"/>
+    <w:lsdException w:name="Light Shading Accent 1" w:semiHidden="0" w:uiPriority="60" w:unhideWhenUsed="0"/>
+    <w:lsdException w:name="Light List Accent 1" w:semiHidden="0" w:uiPriority="61" w:unhideWhenUsed="0"/>
+    <w:lsdException w:name="Light Grid Accent 1" w:semiHidden="0" w:uiPriority="62" w:unhideWhenUsed="0"/>
+    <w:lsdException w:name="Medium Shading 1 Accent 1" w:semiHidden="0" w:uiPriority="63" w:unhideWhenUsed="0"/>
+    <w:lsdException w:name="Medium Shading 2 Accent 1" w:semiHidden="0" w:uiPriority="64" w:unhideWhenUsed="0"/>
+    <w:lsdException w:name="Medium List 1 Accent 1" w:semiHidden="0" w:uiPriority="65" w:unhideWhenUsed="0"/>
+    <w:lsdException w:name="Revision" w:unhideWhenUsed="0"/>
+    <w:lsdException w:name="List Paragraph" w:semiHidden="0" w:uiPriority="34" w:unhideWhenUsed="0" w:qFormat="1"/>
+    <w:lsdException w:name="Quote" w:semiHidden="0" w:uiPriority="29" w:unhideWhenUsed="0" w:qFormat="1"/>
+    <w:lsdException w:name="Intense Quote" w:semiHidden="0" w:uiPriority="30" w:unhideWhenUsed="0" w:qFormat="1"/>
+    <w:lsdException w:name="Medium List 2 Accent 1" w:semiHidden="0" w:uiPriority="66" w:unhideWhenUsed="0"/>
+    <w:lsdException w:name="Medium Grid 1 Accent 1" w:semiHidden="0" w:uiPriority="67" w:unhideWhenUsed="0"/>
+    <w:lsdException w:name="Medium Grid 2 Accent 1" w:semiHidden="0" w:uiPriority="68" w:unhideWhenUsed="0"/>
+    <w:lsdException w:name="Medium Grid 3 Accent 1" w:semiHidden="0" w:uiPriority="69" w:unhideWhenUsed="0"/>
+    <w:lsdException w:name="Dark List Accent 1" w:semiHidden="0" w:uiPriority="70" w:unhideWhenUsed="0"/>
+    <w:lsdException w:name="Colorful Shading Accent 1" w:semiHidden="0" w:uiPriority="71" w:unhideWhenUsed="0"/>
+    <w:lsdException w:name="Colorful List Accent 1" w:semiHidden="0" w:uiPriority="72" w:unhideWhenUsed="0"/>
+    <w:lsdException w:name="Colorful Grid Accent 1" w:semiHidden="0" w:uiPriority="73" w:unhideWhenUsed="0"/>
+    <w:lsdException w:name="Light Shading Accent 2" w:semiHidden="0" w:uiPriority="60" w:unhideWhenUsed="0"/>
+    <w:lsdException w:name="Light List Accent 2" w:semiHidden="0" w:uiPriority="61" w:unhideWhenUsed="0"/>
+    <w:lsdException w:name="Light Grid Accent 2" w:semiHidden="0" w:uiPriority="62" w:unhideWhenUsed="0"/>
+    <w:lsdException w:name="Medium Shading 1 Accent 2" w:semiHidden="0" w:uiPriority="63" w:unhideWhenUsed="0"/>
+    <w:lsdException w:name="Medium Shading 2 Accent 2" w:semiHidden="0" w:uiPriority="64" w:unhideWhenUsed="0"/>
+    <w:lsdException w:name="Medium List 1 Accent 2" w:semiHidden="0" w:uiPriority="65" w:unhideWhenUsed="0"/>
+    <w:lsdException w:name="Medium List 2 Accent 2" w:semiHidden="0" w:uiPriority="66" w:unhideWhenUsed="0"/>
+    <w:lsdException w:name="Medium Grid 1 Accent 2" w:semiHidden="0" w:uiPriority="67" w:unhideWhenUsed="0"/>
+    <w:lsdException w:name="Medium Grid 2 Accent 2" w:semiHidden="0" w:uiPriority="68" w:unhideWhenUsed="0"/>
+    <w:lsdException w:name="Medium Grid 3 Accent 2" w:semiHidden="0" w:uiPriority="69" w:unhideWhenUsed="0"/>
+    <w:lsdException w:name="Dark List Accent 2" w:semiHidden="0" w:uiPriority="70" w:unhideWhenUsed="0"/>
+    <w:lsdException w:name="Colorful Shading Accent 2" w:semiHidden="0" w:uiPriority="71" w:unhideWhenUsed="0"/>
+    <w:lsdException w:name="Colorful List Accent 2" w:semiHidden="0" w:uiPriority="72" w:unhideWhenUsed="0"/>
+    <w:lsdException w:name="Colorful Grid Accent 2" w:semiHidden="0" w:uiPriority="73" w:unhideWhenUsed="0"/>
+    <w:lsdException w:name="Light Shading Accent 3" w:semiHidden="0" w:uiPriority="60" w:unhideWhenUsed="0"/>
+    <w:lsdException w:name="Light List Accent 3" w:semiHidden="0" w:uiPriority="61" w:unhideWhenUsed="0"/>
+    <w:lsdException w:name="Light Grid Accent 3" w:semiHidden="0" w:uiPriority="62" w:unhideWhenUsed="0"/>
+    <w:lsdException w:name="Medium Shading 1 Accent 3" w:semiHidden="0" w:uiPriority="63" w:unhideWhenUsed="0"/>
+    <w:lsdException w:name="Medium Shading 2 Accent 3" w:semiHidden="0" w:uiPriority="64" w:unhideWhenUsed="0"/>
+    <w:lsdException w:name="Medium List 1 Accent 3" w:semiHidden="0" w:uiPriority="65" w:unhideWhenUsed="0"/>
+    <w:lsdException w:name="Medium List 2 Accent 3" w:semiHidden="0" w:uiPriority="66" w:unhideWhenUsed="0"/>
+    <w:lsdException w:name="Medium Grid 1 Accent 3" w:semiHidden="0" w:uiPriority="67" w:unhideWhenUsed="0"/>
+    <w:lsdException w:name="Medium Grid 2 Accent 3" w:semiHidden="0" w:uiPriority="68" w:unhideWhenUsed="0"/>
+    <w:lsdException w:name="Medium Grid 3 Accent 3" w:semiHidden="0" w:uiPriority="69" w:unhideWhenUsed="0"/>
+    <w:lsdException w:name="Dark List Accent 3" w:semiHidden="0" w:uiPriority="70" w:unhideWhenUsed="0"/>
+    <w:lsdException w:name="Colorful Shading Accent 3" w:semiHidden="0" w:uiPriority="71" w:unhideWhenUsed="0"/>
+    <w:lsdException w:name="Colorful List Accent 3" w:semiHidden="0" w:uiPriority="72" w:unhideWhenUsed="0"/>
+    <w:lsdException w:name="Colorful Grid Accent 3" w:semiHidden="0" w:uiPriority="73" w:unhideWhenUsed="0"/>
+    <w:lsdException w:name="Light Shading Accent 4" w:semiHidden="0" w:uiPriority="60" w:unhideWhenUsed="0"/>
+    <w:lsdException w:name="Light List Accent 4" w:semiHidden="0" w:uiPriority="61" w:unhideWhenUsed="0"/>
+    <w:lsdException w:name="Light Grid Accent 4" w:semiHidden="0" w:uiPriority="62" w:unhideWhenUsed="0"/>
+    <w:lsdException w:name="Medium Shading 1 Accent 4" w:semiHidden="0" w:uiPriority="63" w:unhideWhenUsed="0"/>
+    <w:lsdException w:name="Medium Shading 2 Accent 4" w:semiHidden="0" w:uiPriority="64" w:unhideWhenUsed="0"/>
+    <w:lsdException w:name="Medium List 1 Accent 4" w:semiHidden="0" w:uiPriority="65" w:unhideWhenUsed="0"/>
+    <w:lsdException w:name="Medium List 2 Accent 4" w:semiHidden="0" w:uiPriority="66" w:unhideWhenUsed="0"/>
+    <w:lsdException w:name="Medium Grid 1 Accent 4" w:semiHidden="0" w:uiPriority="67" w:unhideWhenUsed="0"/>
+    <w:lsdException w:name="Medium Grid 2 Accent 4" w:semiHidden="0" w:uiPriority="68" w:unhideWhenUsed="0"/>
+    <w:lsdException w:name="Medium Grid 3 Accent 4" w:semiHidden="0" w:uiPriority="69" w:unhideWhenUsed="0"/>
+    <w:lsdException w:name="Dark List Accent 4" w:semiHidden="0" w:uiPriority="70" w:unhideWhenUsed="0"/>
+    <w:lsdException w:name="Colorful Shading Accent 4" w:semiHidden="0" w:uiPriority="71" w:unhideWhenUsed="0"/>
+    <w:lsdException w:name="Colorful List Accent 4" w:semiHidden="0" w:uiPriority="72" w:unhideWhenUsed="0"/>
+    <w:lsdException w:name="Colorful Grid Accent 4" w:semiHidden="0" w:uiPriority="73" w:unhideWhenUsed="0"/>
+    <w:lsdException w:name="Light Shading Accent 5" w:semiHidden="0" w:uiPriority="60" w:unhideWhenUsed="0"/>
+    <w:lsdException w:name="Light List Accent 5" w:semiHidden="0" w:uiPriority="61" w:unhideWhenUsed="0"/>
+    <w:lsdException w:name="Light Grid Accent 5" w:semiHidden="0" w:uiPriority="62" w:unhideWhenUsed="0"/>
+    <w:lsdException w:name="Medium Shading 1 Accent 5" w:semiHidden="0" w:uiPriority="63" w:unhideWhenUsed="0"/>
+    <w:lsdException w:name="Medium Shading 2 Accent 5" w:semiHidden="0" w:uiPriority="64" w:unhideWhenUsed="0"/>
+    <w:lsdException w:name="Medium List 1 Accent 5" w:semiHidden="0" w:uiPriority="65" w:unhideWhenUsed="0"/>
+    <w:lsdException w:name="Medium List 2 Accent 5" w:semiHidden="0" w:uiPriority="66" w:unhideWhenUsed="0"/>
+    <w:lsdException w:name="Medium Grid 1 Accent 5" w:semiHidden="0" w:uiPriority="67" w:unhideWhenUsed="0"/>
+    <w:lsdException w:name="Medium Grid 2 Accent 5" w:semiHidden="0" w:uiPriority="68" w:unhideWhenUsed="0"/>
+    <w:lsdException w:name="Medium Grid 3 Accent 5" w:semiHidden="0" w:uiPriority="69" w:unhideWhenUsed="0"/>
+    <w:lsdException w:name="Dark List Accent 5" w:semiHidden="0" w:uiPriority="70" w:unhideWhenUsed="0"/>
+    <w:lsdException w:name="Colorful Shading Accent 5" w:semiHidden="0" w:uiPriority="71" w:unhideWhenUsed="0"/>
+    <w:lsdException w:name="Colorful List Accent 5" w:semiHidden="0" w:uiPriority="72" w:unhideWhenUsed="0"/>
+    <w:lsdException w:name="Colorful Grid Accent 5" w:semiHidden="0" w:uiPriority="73" w:unhideWhenUsed="0"/>
+    <w:lsdException w:name="Light Shading Accent 6" w:semiHidden="0" w:uiPriority="60" w:unhideWhenUsed="0"/>
+    <w:lsdException w:name="Light List Accent 6" w:semiHidden="0" w:uiPriority="61" w:unhideWhenUsed="0"/>
+    <w:lsdException w:name="Light Grid Accent 6" w:semiHidden="0" w:uiPriority="62" w:unhideWhenUsed="0"/>
+    <w:lsdException w:name="Medium Shading 1 Accent 6" w:semiHidden="0" w:uiPriority="63" w:unhideWhenUsed="0"/>
+    <w:lsdException w:name="Medium Shading 2 Accent 6" w:semiHidden="0" w:uiPriority="64" w:unhideWhenUsed="0"/>
+    <w:lsdException w:name="Medium List 1 Accent 6" w:semiHidden="0" w:uiPriority="65" w:unhideWhenUsed="0"/>
+    <w:lsdException w:name="Medium List 2 Accent 6" w:semiHidden="0" w:uiPriority="66" w:unhideWhenUsed="0"/>
+    <w:lsdException w:name="Medium Grid 1 Accent 6" w:semiHidden="0" w:uiPriority="67" w:unhideWhenUsed="0"/>
+    <w:lsdException w:name="Medium Grid 2 Accent 6" w:semiHidden="0" w:uiPriority="68" w:unhideWhenUsed="0"/>
+    <w:lsdException w:name="Medium Grid 3 Accent 6" w:semiHidden="0" w:uiPriority="69" w:unhideWhenUsed="0"/>
+    <w:lsdException w:name="Dark List Accent 6" w:semiHidden="0" w:uiPriority="70" w:unhideWhenUsed="0"/>
+    <w:lsdException w:name="Colorful Shading Accent 6" w:semiHidden="0" w:uiPriority="71" w:unhideWhenUsed="0"/>
+    <w:lsdException w:name="Colorful List Accent 6" w:semiHidden="0" w:uiPriority="72" w:unhideWhenUsed="0"/>
+    <w:lsdException w:name="Colorful Grid Accent 6" w:semiHidden="0" w:uiPriority="73" w:unhideWhenUsed="0"/>
+    <w:lsdException w:name="Subtle Emphasis" w:semiHidden="0" w:uiPriority="19" w:unhideWhenUsed="0" w:qFormat="1"/>
+    <w:lsdException w:name="Intense Emphasis" w:semiHidden="0" w:uiPriority="21" w:unhideWhenUsed="0" w:qFormat="1"/>
+    <w:lsdException w:name="Subtle Reference" w:semiHidden="0" w:uiPriority="31" w:unhideWhenUsed="0" w:qFormat="1"/>
+    <w:lsdException w:name="Intense Reference" w:semiHidden="0" w:uiPriority="32" w:unhideWhenUsed="0" w:qFormat="1"/>
+    <w:lsdException w:name="Book Title" w:semiHidden="0" w:uiPriority="33" w:unhideWhenUsed="0" w:qFormat="1"/>
+    <w:lsdException w:name="Bibliography" w:uiPriority="37"/>
+    <w:lsdException w:name="TOC Heading" w:uiPriority="39" w:qFormat="1"/>
   </w:latentStyles>
   <w:style w:type="paragraph" w:default="1" w:styleId="Normal">
     <w:name w:val="Normal"/>
   </w:style>
-  <w:style w:type="paragraph" w:styleId="Ttulo1">
+  <w:style w:type="paragraph" w:styleId="Heading1">
     <w:name w:val="heading 1"/>
     <w:basedOn w:val="Normal"/>
     <w:next w:val="Normal"/>
@@ -14284,7 +14169,7 @@
       <w:szCs w:val="28"/>
     </w:rPr>
   </w:style>
-  <w:style w:type="paragraph" w:styleId="Ttulo2">
+  <w:style w:type="paragraph" w:styleId="Heading2">
     <w:name w:val="heading 2"/>
     <w:basedOn w:val="Normal"/>
     <w:next w:val="Normal"/>
@@ -14300,7 +14185,7 @@
       <w:szCs w:val="26"/>
     </w:rPr>
   </w:style>
-  <w:style w:type="paragraph" w:styleId="Ttulo3">
+  <w:style w:type="paragraph" w:styleId="Heading3">
     <w:name w:val="heading 3"/>
     <w:basedOn w:val="Normal"/>
     <w:next w:val="Normal"/>
@@ -14316,7 +14201,7 @@
       <w:szCs w:val="24"/>
     </w:rPr>
   </w:style>
-  <w:style w:type="paragraph" w:styleId="Ttulo4">
+  <w:style w:type="paragraph" w:styleId="Heading4">
     <w:name w:val="heading 4"/>
     <w:basedOn w:val="Normal"/>
     <w:next w:val="Normal"/>
@@ -14332,7 +14217,7 @@
       <w:szCs w:val="24"/>
     </w:rPr>
   </w:style>
-  <w:style w:type="paragraph" w:styleId="Ttulo5">
+  <w:style w:type="paragraph" w:styleId="Heading5">
     <w:name w:val="heading 5"/>
     <w:basedOn w:val="Normal"/>
     <w:next w:val="Normal"/>
@@ -14346,7 +14231,7 @@
       <w:b/>
     </w:rPr>
   </w:style>
-  <w:style w:type="paragraph" w:styleId="Ttulo6">
+  <w:style w:type="paragraph" w:styleId="Heading6">
     <w:name w:val="heading 6"/>
     <w:basedOn w:val="Normal"/>
     <w:next w:val="Normal"/>
@@ -14360,13 +14245,13 @@
       <w:b/>
     </w:rPr>
   </w:style>
-  <w:style w:type="character" w:default="1" w:styleId="Fontepargpadro">
+  <w:style w:type="character" w:default="1" w:styleId="DefaultParagraphFont">
     <w:name w:val="Default Paragraph Font"/>
     <w:uiPriority w:val="1"/>
     <w:semiHidden/>
     <w:unhideWhenUsed/>
   </w:style>
-  <w:style w:type="table" w:default="1" w:styleId="Tabelanormal">
+  <w:style w:type="table" w:default="1" w:styleId="TableNormal">
     <w:name w:val="Normal Table"/>
     <w:uiPriority w:val="99"/>
     <w:semiHidden/>
@@ -14381,14 +14266,14 @@
       </w:tblCellMar>
     </w:tblPr>
   </w:style>
-  <w:style w:type="numbering" w:default="1" w:styleId="Semlista">
+  <w:style w:type="numbering" w:default="1" w:styleId="NoList">
     <w:name w:val="No List"/>
     <w:uiPriority w:val="99"/>
     <w:semiHidden/>
     <w:unhideWhenUsed/>
   </w:style>
-  <w:style w:type="table" w:customStyle="1" w:styleId="TableNormal">
-    <w:name w:val="Table Normal"/>
+  <w:style w:type="table" w:customStyle="1" w:styleId="TableNormal1">
+    <w:name w:val="Table Normal1"/>
     <w:tblPr>
       <w:tblCellMar>
         <w:top w:w="0" w:type="dxa"/>
@@ -14398,7 +14283,7 @@
       </w:tblCellMar>
     </w:tblPr>
   </w:style>
-  <w:style w:type="paragraph" w:styleId="Ttulo">
+  <w:style w:type="paragraph" w:styleId="Title">
     <w:name w:val="Title"/>
     <w:basedOn w:val="Normal"/>
     <w:next w:val="Normal"/>
@@ -14411,7 +14296,7 @@
       <w:szCs w:val="56"/>
     </w:rPr>
   </w:style>
-  <w:style w:type="paragraph" w:styleId="Subttulo">
+  <w:style w:type="paragraph" w:styleId="Subtitle">
     <w:name w:val="Subtitle"/>
     <w:basedOn w:val="Normal"/>
     <w:next w:val="Normal"/>
@@ -14429,46 +14314,58 @@
     </w:rPr>
   </w:style>
   <w:style w:type="table" w:customStyle="1" w:styleId="a">
-    <w:basedOn w:val="TableNormal"/>
+    <w:basedOn w:val="TableNormal1"/>
     <w:tblPr>
       <w:tblStyleRowBandSize w:val="1"/>
       <w:tblStyleColBandSize w:val="1"/>
       <w:tblCellMar>
+        <w:top w:w="0" w:type="dxa"/>
         <w:left w:w="108" w:type="dxa"/>
+        <w:bottom w:w="0" w:type="dxa"/>
         <w:right w:w="108" w:type="dxa"/>
       </w:tblCellMar>
     </w:tblPr>
   </w:style>
   <w:style w:type="table" w:customStyle="1" w:styleId="a0">
-    <w:basedOn w:val="TableNormal"/>
+    <w:basedOn w:val="TableNormal1"/>
     <w:tblPr>
       <w:tblStyleRowBandSize w:val="1"/>
       <w:tblStyleColBandSize w:val="1"/>
       <w:tblCellMar>
+        <w:top w:w="0" w:type="dxa"/>
         <w:left w:w="103" w:type="dxa"/>
+        <w:bottom w:w="0" w:type="dxa"/>
         <w:right w:w="108" w:type="dxa"/>
       </w:tblCellMar>
     </w:tblPr>
   </w:style>
   <w:style w:type="table" w:customStyle="1" w:styleId="a1">
-    <w:basedOn w:val="TableNormal"/>
+    <w:basedOn w:val="TableNormal1"/>
     <w:tblPr>
       <w:tblStyleRowBandSize w:val="1"/>
       <w:tblStyleColBandSize w:val="1"/>
       <w:tblCellMar>
+        <w:top w:w="0" w:type="dxa"/>
         <w:left w:w="103" w:type="dxa"/>
+        <w:bottom w:w="0" w:type="dxa"/>
         <w:right w:w="108" w:type="dxa"/>
       </w:tblCellMar>
     </w:tblPr>
   </w:style>
   <w:style w:type="table" w:customStyle="1" w:styleId="a2">
-    <w:basedOn w:val="TableNormal"/>
+    <w:basedOn w:val="TableNormal1"/>
     <w:tblPr>
       <w:tblStyleRowBandSize w:val="1"/>
       <w:tblStyleColBandSize w:val="1"/>
+      <w:tblCellMar>
+        <w:top w:w="0" w:type="dxa"/>
+        <w:left w:w="0" w:type="dxa"/>
+        <w:bottom w:w="0" w:type="dxa"/>
+        <w:right w:w="0" w:type="dxa"/>
+      </w:tblCellMar>
     </w:tblPr>
   </w:style>
-  <w:style w:type="paragraph" w:styleId="Sumrio2">
+  <w:style w:type="paragraph" w:styleId="TOC2">
     <w:name w:val="toc 2"/>
     <w:basedOn w:val="Normal"/>
     <w:next w:val="Normal"/>
@@ -14483,7 +14380,7 @@
   </w:style>
   <w:style w:type="character" w:styleId="Hyperlink">
     <w:name w:val="Hyperlink"/>
-    <w:basedOn w:val="Fontepargpadro"/>
+    <w:basedOn w:val="DefaultParagraphFont"/>
     <w:uiPriority w:val="99"/>
     <w:unhideWhenUsed/>
     <w:rsid w:val="00627A2B"/>
@@ -14492,9 +14389,9 @@
       <w:u w:val="single"/>
     </w:rPr>
   </w:style>
-  <w:style w:type="paragraph" w:styleId="CabealhodoSumrio">
+  <w:style w:type="paragraph" w:styleId="TOCHeading">
     <w:name w:val="TOC Heading"/>
-    <w:basedOn w:val="Ttulo1"/>
+    <w:basedOn w:val="Heading1"/>
     <w:next w:val="Normal"/>
     <w:uiPriority w:val="39"/>
     <w:unhideWhenUsed/>
@@ -14512,6 +14409,508 @@
       <w:sz w:val="32"/>
       <w:szCs w:val="32"/>
     </w:rPr>
+  </w:style>
+  <w:style w:type="paragraph" w:styleId="BalloonText">
+    <w:name w:val="Balloon Text"/>
+    <w:basedOn w:val="Normal"/>
+    <w:link w:val="BalloonTextChar"/>
+    <w:uiPriority w:val="99"/>
+    <w:semiHidden/>
+    <w:unhideWhenUsed/>
+    <w:rsid w:val="00D7178A"/>
+    <w:pPr>
+      <w:spacing w:after="0" w:line="240" w:lineRule="auto"/>
+    </w:pPr>
+    <w:rPr>
+      <w:rFonts w:ascii="Lucida Grande" w:hAnsi="Lucida Grande" w:cs="Lucida Grande"/>
+      <w:sz w:val="18"/>
+      <w:szCs w:val="18"/>
+    </w:rPr>
+  </w:style>
+  <w:style w:type="character" w:customStyle="1" w:styleId="BalloonTextChar">
+    <w:name w:val="Balloon Text Char"/>
+    <w:basedOn w:val="DefaultParagraphFont"/>
+    <w:link w:val="BalloonText"/>
+    <w:uiPriority w:val="99"/>
+    <w:semiHidden/>
+    <w:rsid w:val="00D7178A"/>
+    <w:rPr>
+      <w:rFonts w:ascii="Lucida Grande" w:hAnsi="Lucida Grande" w:cs="Lucida Grande"/>
+      <w:sz w:val="18"/>
+      <w:szCs w:val="18"/>
+    </w:rPr>
+  </w:style>
+  <w:style w:type="character" w:customStyle="1" w:styleId="ng-scope">
+    <w:name w:val="ng-scope"/>
+    <w:basedOn w:val="DefaultParagraphFont"/>
+    <w:rsid w:val="00D7178A"/>
+  </w:style>
+</w:styles>
+</file>
+
+<file path=word/stylesWithEffects.xml><?xml version="1.0" encoding="utf-8"?>
+<w:styles xmlns:wpc="http://schemas.microsoft.com/office/word/2010/wordprocessingCanvas" xmlns:mo="http://schemas.microsoft.com/office/mac/office/2008/main" xmlns:mc="http://schemas.openxmlformats.org/markup-compatibility/2006" xmlns:mv="urn:schemas-microsoft-com:mac:vml" xmlns:o="urn:schemas-microsoft-com:office:office" xmlns:r="http://schemas.openxmlformats.org/officeDocument/2006/relationships" xmlns:m="http://schemas.openxmlformats.org/officeDocument/2006/math" xmlns:v="urn:schemas-microsoft-com:vml" xmlns:wp14="http://schemas.microsoft.com/office/word/2010/wordprocessingDrawing" xmlns:wp="http://schemas.openxmlformats.org/drawingml/2006/wordprocessingDrawing" xmlns:w10="urn:schemas-microsoft-com:office:word" xmlns:w="http://schemas.openxmlformats.org/wordprocessingml/2006/main" xmlns:w14="http://schemas.microsoft.com/office/word/2010/wordml" xmlns:wpg="http://schemas.microsoft.com/office/word/2010/wordprocessingGroup" xmlns:wpi="http://schemas.microsoft.com/office/word/2010/wordprocessingInk" xmlns:wne="http://schemas.microsoft.com/office/word/2006/wordml" xmlns:wps="http://schemas.microsoft.com/office/word/2010/wordprocessingShape" mc:Ignorable="w14 wp14">
+  <w:docDefaults>
+    <w:rPrDefault>
+      <w:rPr>
+        <w:rFonts w:ascii="Calibri" w:eastAsia="Calibri" w:hAnsi="Calibri" w:cs="Calibri"/>
+        <w:color w:val="000000"/>
+        <w:sz w:val="22"/>
+        <w:szCs w:val="22"/>
+        <w:lang w:val="pt-BR" w:eastAsia="pt-BR" w:bidi="ar-SA"/>
+      </w:rPr>
+    </w:rPrDefault>
+    <w:pPrDefault>
+      <w:pPr>
+        <w:keepNext/>
+        <w:spacing w:after="200" w:line="276" w:lineRule="auto"/>
+      </w:pPr>
+    </w:pPrDefault>
+  </w:docDefaults>
+  <w:latentStyles w:defLockedState="0" w:defUIPriority="99" w:defSemiHidden="1" w:defUnhideWhenUsed="1" w:defQFormat="0" w:count="276">
+    <w:lsdException w:name="Normal" w:semiHidden="0" w:uiPriority="0" w:unhideWhenUsed="0" w:qFormat="1"/>
+    <w:lsdException w:name="heading 1" w:semiHidden="0" w:uiPriority="9" w:unhideWhenUsed="0" w:qFormat="1"/>
+    <w:lsdException w:name="heading 2" w:uiPriority="9" w:qFormat="1"/>
+    <w:lsdException w:name="heading 3" w:uiPriority="9" w:qFormat="1"/>
+    <w:lsdException w:name="heading 4" w:uiPriority="9" w:qFormat="1"/>
+    <w:lsdException w:name="heading 5" w:uiPriority="9" w:qFormat="1"/>
+    <w:lsdException w:name="heading 6" w:uiPriority="9" w:qFormat="1"/>
+    <w:lsdException w:name="heading 7" w:uiPriority="9" w:qFormat="1"/>
+    <w:lsdException w:name="heading 8" w:uiPriority="9" w:qFormat="1"/>
+    <w:lsdException w:name="heading 9" w:uiPriority="9" w:qFormat="1"/>
+    <w:lsdException w:name="toc 1" w:uiPriority="39"/>
+    <w:lsdException w:name="toc 2" w:uiPriority="39"/>
+    <w:lsdException w:name="toc 3" w:uiPriority="39"/>
+    <w:lsdException w:name="toc 4" w:uiPriority="39"/>
+    <w:lsdException w:name="toc 5" w:uiPriority="39"/>
+    <w:lsdException w:name="toc 6" w:uiPriority="39"/>
+    <w:lsdException w:name="toc 7" w:uiPriority="39"/>
+    <w:lsdException w:name="toc 8" w:uiPriority="39"/>
+    <w:lsdException w:name="toc 9" w:uiPriority="39"/>
+    <w:lsdException w:name="caption" w:uiPriority="35" w:qFormat="1"/>
+    <w:lsdException w:name="Title" w:semiHidden="0" w:uiPriority="10" w:unhideWhenUsed="0" w:qFormat="1"/>
+    <w:lsdException w:name="Default Paragraph Font" w:uiPriority="1"/>
+    <w:lsdException w:name="Subtitle" w:semiHidden="0" w:uiPriority="11" w:unhideWhenUsed="0" w:qFormat="1"/>
+    <w:lsdException w:name="Strong" w:semiHidden="0" w:uiPriority="22" w:unhideWhenUsed="0" w:qFormat="1"/>
+    <w:lsdException w:name="Emphasis" w:semiHidden="0" w:uiPriority="20" w:unhideWhenUsed="0" w:qFormat="1"/>
+    <w:lsdException w:name="Table Grid" w:semiHidden="0" w:uiPriority="39" w:unhideWhenUsed="0"/>
+    <w:lsdException w:name="Note Level 1" w:semiHidden="0" w:unhideWhenUsed="0"/>
+    <w:lsdException w:name="Note Level 2" w:semiHidden="0" w:unhideWhenUsed="0"/>
+    <w:lsdException w:name="Note Level 3" w:semiHidden="0" w:unhideWhenUsed="0"/>
+    <w:lsdException w:name="Note Level 4" w:semiHidden="0" w:unhideWhenUsed="0"/>
+    <w:lsdException w:name="Note Level 5" w:semiHidden="0" w:unhideWhenUsed="0"/>
+    <w:lsdException w:name="Note Level 6" w:semiHidden="0" w:unhideWhenUsed="0"/>
+    <w:lsdException w:name="Note Level 7" w:semiHidden="0" w:unhideWhenUsed="0"/>
+    <w:lsdException w:name="Note Level 8" w:semiHidden="0" w:unhideWhenUsed="0"/>
+    <w:lsdException w:name="Note Level 9" w:semiHidden="0" w:unhideWhenUsed="0"/>
+    <w:lsdException w:name="Placeholder Text" w:unhideWhenUsed="0"/>
+    <w:lsdException w:name="No Spacing" w:semiHidden="0" w:uiPriority="1" w:unhideWhenUsed="0" w:qFormat="1"/>
+    <w:lsdException w:name="Light Shading" w:semiHidden="0" w:uiPriority="60" w:unhideWhenUsed="0"/>
+    <w:lsdException w:name="Light List" w:semiHidden="0" w:uiPriority="61" w:unhideWhenUsed="0"/>
+    <w:lsdException w:name="Light Grid" w:semiHidden="0" w:uiPriority="62" w:unhideWhenUsed="0"/>
+    <w:lsdException w:name="Medium Shading 1" w:semiHidden="0" w:uiPriority="63" w:unhideWhenUsed="0"/>
+    <w:lsdException w:name="Medium Shading 2" w:semiHidden="0" w:uiPriority="64" w:unhideWhenUsed="0"/>
+    <w:lsdException w:name="Medium List 1" w:semiHidden="0" w:uiPriority="65" w:unhideWhenUsed="0"/>
+    <w:lsdException w:name="Medium List 2" w:semiHidden="0" w:uiPriority="66" w:unhideWhenUsed="0"/>
+    <w:lsdException w:name="Medium Grid 1" w:semiHidden="0" w:uiPriority="67" w:unhideWhenUsed="0"/>
+    <w:lsdException w:name="Medium Grid 2" w:semiHidden="0" w:uiPriority="68" w:unhideWhenUsed="0"/>
+    <w:lsdException w:name="Medium Grid 3" w:semiHidden="0" w:uiPriority="69" w:unhideWhenUsed="0"/>
+    <w:lsdException w:name="Dark List" w:semiHidden="0" w:uiPriority="70" w:unhideWhenUsed="0"/>
+    <w:lsdException w:name="Colorful Shading" w:semiHidden="0" w:uiPriority="71" w:unhideWhenUsed="0"/>
+    <w:lsdException w:name="Colorful List" w:semiHidden="0" w:uiPriority="72" w:unhideWhenUsed="0"/>
+    <w:lsdException w:name="Colorful Grid" w:semiHidden="0" w:uiPriority="73" w:unhideWhenUsed="0"/>
+    <w:lsdException w:name="Light Shading Accent 1" w:semiHidden="0" w:uiPriority="60" w:unhideWhenUsed="0"/>
+    <w:lsdException w:name="Light List Accent 1" w:semiHidden="0" w:uiPriority="61" w:unhideWhenUsed="0"/>
+    <w:lsdException w:name="Light Grid Accent 1" w:semiHidden="0" w:uiPriority="62" w:unhideWhenUsed="0"/>
+    <w:lsdException w:name="Medium Shading 1 Accent 1" w:semiHidden="0" w:uiPriority="63" w:unhideWhenUsed="0"/>
+    <w:lsdException w:name="Medium Shading 2 Accent 1" w:semiHidden="0" w:uiPriority="64" w:unhideWhenUsed="0"/>
+    <w:lsdException w:name="Medium List 1 Accent 1" w:semiHidden="0" w:uiPriority="65" w:unhideWhenUsed="0"/>
+    <w:lsdException w:name="Revision" w:unhideWhenUsed="0"/>
+    <w:lsdException w:name="List Paragraph" w:semiHidden="0" w:uiPriority="34" w:unhideWhenUsed="0" w:qFormat="1"/>
+    <w:lsdException w:name="Quote" w:semiHidden="0" w:uiPriority="29" w:unhideWhenUsed="0" w:qFormat="1"/>
+    <w:lsdException w:name="Intense Quote" w:semiHidden="0" w:uiPriority="30" w:unhideWhenUsed="0" w:qFormat="1"/>
+    <w:lsdException w:name="Medium List 2 Accent 1" w:semiHidden="0" w:uiPriority="66" w:unhideWhenUsed="0"/>
+    <w:lsdException w:name="Medium Grid 1 Accent 1" w:semiHidden="0" w:uiPriority="67" w:unhideWhenUsed="0"/>
+    <w:lsdException w:name="Medium Grid 2 Accent 1" w:semiHidden="0" w:uiPriority="68" w:unhideWhenUsed="0"/>
+    <w:lsdException w:name="Medium Grid 3 Accent 1" w:semiHidden="0" w:uiPriority="69" w:unhideWhenUsed="0"/>
+    <w:lsdException w:name="Dark List Accent 1" w:semiHidden="0" w:uiPriority="70" w:unhideWhenUsed="0"/>
+    <w:lsdException w:name="Colorful Shading Accent 1" w:semiHidden="0" w:uiPriority="71" w:unhideWhenUsed="0"/>
+    <w:lsdException w:name="Colorful List Accent 1" w:semiHidden="0" w:uiPriority="72" w:unhideWhenUsed="0"/>
+    <w:lsdException w:name="Colorful Grid Accent 1" w:semiHidden="0" w:uiPriority="73" w:unhideWhenUsed="0"/>
+    <w:lsdException w:name="Light Shading Accent 2" w:semiHidden="0" w:uiPriority="60" w:unhideWhenUsed="0"/>
+    <w:lsdException w:name="Light List Accent 2" w:semiHidden="0" w:uiPriority="61" w:unhideWhenUsed="0"/>
+    <w:lsdException w:name="Light Grid Accent 2" w:semiHidden="0" w:uiPriority="62" w:unhideWhenUsed="0"/>
+    <w:lsdException w:name="Medium Shading 1 Accent 2" w:semiHidden="0" w:uiPriority="63" w:unhideWhenUsed="0"/>
+    <w:lsdException w:name="Medium Shading 2 Accent 2" w:semiHidden="0" w:uiPriority="64" w:unhideWhenUsed="0"/>
+    <w:lsdException w:name="Medium List 1 Accent 2" w:semiHidden="0" w:uiPriority="65" w:unhideWhenUsed="0"/>
+    <w:lsdException w:name="Medium List 2 Accent 2" w:semiHidden="0" w:uiPriority="66" w:unhideWhenUsed="0"/>
+    <w:lsdException w:name="Medium Grid 1 Accent 2" w:semiHidden="0" w:uiPriority="67" w:unhideWhenUsed="0"/>
+    <w:lsdException w:name="Medium Grid 2 Accent 2" w:semiHidden="0" w:uiPriority="68" w:unhideWhenUsed="0"/>
+    <w:lsdException w:name="Medium Grid 3 Accent 2" w:semiHidden="0" w:uiPriority="69" w:unhideWhenUsed="0"/>
+    <w:lsdException w:name="Dark List Accent 2" w:semiHidden="0" w:uiPriority="70" w:unhideWhenUsed="0"/>
+    <w:lsdException w:name="Colorful Shading Accent 2" w:semiHidden="0" w:uiPriority="71" w:unhideWhenUsed="0"/>
+    <w:lsdException w:name="Colorful List Accent 2" w:semiHidden="0" w:uiPriority="72" w:unhideWhenUsed="0"/>
+    <w:lsdException w:name="Colorful Grid Accent 2" w:semiHidden="0" w:uiPriority="73" w:unhideWhenUsed="0"/>
+    <w:lsdException w:name="Light Shading Accent 3" w:semiHidden="0" w:uiPriority="60" w:unhideWhenUsed="0"/>
+    <w:lsdException w:name="Light List Accent 3" w:semiHidden="0" w:uiPriority="61" w:unhideWhenUsed="0"/>
+    <w:lsdException w:name="Light Grid Accent 3" w:semiHidden="0" w:uiPriority="62" w:unhideWhenUsed="0"/>
+    <w:lsdException w:name="Medium Shading 1 Accent 3" w:semiHidden="0" w:uiPriority="63" w:unhideWhenUsed="0"/>
+    <w:lsdException w:name="Medium Shading 2 Accent 3" w:semiHidden="0" w:uiPriority="64" w:unhideWhenUsed="0"/>
+    <w:lsdException w:name="Medium List 1 Accent 3" w:semiHidden="0" w:uiPriority="65" w:unhideWhenUsed="0"/>
+    <w:lsdException w:name="Medium List 2 Accent 3" w:semiHidden="0" w:uiPriority="66" w:unhideWhenUsed="0"/>
+    <w:lsdException w:name="Medium Grid 1 Accent 3" w:semiHidden="0" w:uiPriority="67" w:unhideWhenUsed="0"/>
+    <w:lsdException w:name="Medium Grid 2 Accent 3" w:semiHidden="0" w:uiPriority="68" w:unhideWhenUsed="0"/>
+    <w:lsdException w:name="Medium Grid 3 Accent 3" w:semiHidden="0" w:uiPriority="69" w:unhideWhenUsed="0"/>
+    <w:lsdException w:name="Dark List Accent 3" w:semiHidden="0" w:uiPriority="70" w:unhideWhenUsed="0"/>
+    <w:lsdException w:name="Colorful Shading Accent 3" w:semiHidden="0" w:uiPriority="71" w:unhideWhenUsed="0"/>
+    <w:lsdException w:name="Colorful List Accent 3" w:semiHidden="0" w:uiPriority="72" w:unhideWhenUsed="0"/>
+    <w:lsdException w:name="Colorful Grid Accent 3" w:semiHidden="0" w:uiPriority="73" w:unhideWhenUsed="0"/>
+    <w:lsdException w:name="Light Shading Accent 4" w:semiHidden="0" w:uiPriority="60" w:unhideWhenUsed="0"/>
+    <w:lsdException w:name="Light List Accent 4" w:semiHidden="0" w:uiPriority="61" w:unhideWhenUsed="0"/>
+    <w:lsdException w:name="Light Grid Accent 4" w:semiHidden="0" w:uiPriority="62" w:unhideWhenUsed="0"/>
+    <w:lsdException w:name="Medium Shading 1 Accent 4" w:semiHidden="0" w:uiPriority="63" w:unhideWhenUsed="0"/>
+    <w:lsdException w:name="Medium Shading 2 Accent 4" w:semiHidden="0" w:uiPriority="64" w:unhideWhenUsed="0"/>
+    <w:lsdException w:name="Medium List 1 Accent 4" w:semiHidden="0" w:uiPriority="65" w:unhideWhenUsed="0"/>
+    <w:lsdException w:name="Medium List 2 Accent 4" w:semiHidden="0" w:uiPriority="66" w:unhideWhenUsed="0"/>
+    <w:lsdException w:name="Medium Grid 1 Accent 4" w:semiHidden="0" w:uiPriority="67" w:unhideWhenUsed="0"/>
+    <w:lsdException w:name="Medium Grid 2 Accent 4" w:semiHidden="0" w:uiPriority="68" w:unhideWhenUsed="0"/>
+    <w:lsdException w:name="Medium Grid 3 Accent 4" w:semiHidden="0" w:uiPriority="69" w:unhideWhenUsed="0"/>
+    <w:lsdException w:name="Dark List Accent 4" w:semiHidden="0" w:uiPriority="70" w:unhideWhenUsed="0"/>
+    <w:lsdException w:name="Colorful Shading Accent 4" w:semiHidden="0" w:uiPriority="71" w:unhideWhenUsed="0"/>
+    <w:lsdException w:name="Colorful List Accent 4" w:semiHidden="0" w:uiPriority="72" w:unhideWhenUsed="0"/>
+    <w:lsdException w:name="Colorful Grid Accent 4" w:semiHidden="0" w:uiPriority="73" w:unhideWhenUsed="0"/>
+    <w:lsdException w:name="Light Shading Accent 5" w:semiHidden="0" w:uiPriority="60" w:unhideWhenUsed="0"/>
+    <w:lsdException w:name="Light List Accent 5" w:semiHidden="0" w:uiPriority="61" w:unhideWhenUsed="0"/>
+    <w:lsdException w:name="Light Grid Accent 5" w:semiHidden="0" w:uiPriority="62" w:unhideWhenUsed="0"/>
+    <w:lsdException w:name="Medium Shading 1 Accent 5" w:semiHidden="0" w:uiPriority="63" w:unhideWhenUsed="0"/>
+    <w:lsdException w:name="Medium Shading 2 Accent 5" w:semiHidden="0" w:uiPriority="64" w:unhideWhenUsed="0"/>
+    <w:lsdException w:name="Medium List 1 Accent 5" w:semiHidden="0" w:uiPriority="65" w:unhideWhenUsed="0"/>
+    <w:lsdException w:name="Medium List 2 Accent 5" w:semiHidden="0" w:uiPriority="66" w:unhideWhenUsed="0"/>
+    <w:lsdException w:name="Medium Grid 1 Accent 5" w:semiHidden="0" w:uiPriority="67" w:unhideWhenUsed="0"/>
+    <w:lsdException w:name="Medium Grid 2 Accent 5" w:semiHidden="0" w:uiPriority="68" w:unhideWhenUsed="0"/>
+    <w:lsdException w:name="Medium Grid 3 Accent 5" w:semiHidden="0" w:uiPriority="69" w:unhideWhenUsed="0"/>
+    <w:lsdException w:name="Dark List Accent 5" w:semiHidden="0" w:uiPriority="70" w:unhideWhenUsed="0"/>
+    <w:lsdException w:name="Colorful Shading Accent 5" w:semiHidden="0" w:uiPriority="71" w:unhideWhenUsed="0"/>
+    <w:lsdException w:name="Colorful List Accent 5" w:semiHidden="0" w:uiPriority="72" w:unhideWhenUsed="0"/>
+    <w:lsdException w:name="Colorful Grid Accent 5" w:semiHidden="0" w:uiPriority="73" w:unhideWhenUsed="0"/>
+    <w:lsdException w:name="Light Shading Accent 6" w:semiHidden="0" w:uiPriority="60" w:unhideWhenUsed="0"/>
+    <w:lsdException w:name="Light List Accent 6" w:semiHidden="0" w:uiPriority="61" w:unhideWhenUsed="0"/>
+    <w:lsdException w:name="Light Grid Accent 6" w:semiHidden="0" w:uiPriority="62" w:unhideWhenUsed="0"/>
+    <w:lsdException w:name="Medium Shading 1 Accent 6" w:semiHidden="0" w:uiPriority="63" w:unhideWhenUsed="0"/>
+    <w:lsdException w:name="Medium Shading 2 Accent 6" w:semiHidden="0" w:uiPriority="64" w:unhideWhenUsed="0"/>
+    <w:lsdException w:name="Medium List 1 Accent 6" w:semiHidden="0" w:uiPriority="65" w:unhideWhenUsed="0"/>
+    <w:lsdException w:name="Medium List 2 Accent 6" w:semiHidden="0" w:uiPriority="66" w:unhideWhenUsed="0"/>
+    <w:lsdException w:name="Medium Grid 1 Accent 6" w:semiHidden="0" w:uiPriority="67" w:unhideWhenUsed="0"/>
+    <w:lsdException w:name="Medium Grid 2 Accent 6" w:semiHidden="0" w:uiPriority="68" w:unhideWhenUsed="0"/>
+    <w:lsdException w:name="Medium Grid 3 Accent 6" w:semiHidden="0" w:uiPriority="69" w:unhideWhenUsed="0"/>
+    <w:lsdException w:name="Dark List Accent 6" w:semiHidden="0" w:uiPriority="70" w:unhideWhenUsed="0"/>
+    <w:lsdException w:name="Colorful Shading Accent 6" w:semiHidden="0" w:uiPriority="71" w:unhideWhenUsed="0"/>
+    <w:lsdException w:name="Colorful List Accent 6" w:semiHidden="0" w:uiPriority="72" w:unhideWhenUsed="0"/>
+    <w:lsdException w:name="Colorful Grid Accent 6" w:semiHidden="0" w:uiPriority="73" w:unhideWhenUsed="0"/>
+    <w:lsdException w:name="Subtle Emphasis" w:semiHidden="0" w:uiPriority="19" w:unhideWhenUsed="0" w:qFormat="1"/>
+    <w:lsdException w:name="Intense Emphasis" w:semiHidden="0" w:uiPriority="21" w:unhideWhenUsed="0" w:qFormat="1"/>
+    <w:lsdException w:name="Subtle Reference" w:semiHidden="0" w:uiPriority="31" w:unhideWhenUsed="0" w:qFormat="1"/>
+    <w:lsdException w:name="Intense Reference" w:semiHidden="0" w:uiPriority="32" w:unhideWhenUsed="0" w:qFormat="1"/>
+    <w:lsdException w:name="Book Title" w:semiHidden="0" w:uiPriority="33" w:unhideWhenUsed="0" w:qFormat="1"/>
+    <w:lsdException w:name="Bibliography" w:uiPriority="37"/>
+    <w:lsdException w:name="TOC Heading" w:uiPriority="39" w:qFormat="1"/>
+  </w:latentStyles>
+  <w:style w:type="paragraph" w:default="1" w:styleId="Normal">
+    <w:name w:val="Normal"/>
+  </w:style>
+  <w:style w:type="paragraph" w:styleId="Heading1">
+    <w:name w:val="heading 1"/>
+    <w:basedOn w:val="Normal"/>
+    <w:next w:val="Normal"/>
+    <w:pPr>
+      <w:keepLines/>
+      <w:spacing w:before="480" w:after="60" w:line="240" w:lineRule="auto"/>
+      <w:jc w:val="both"/>
+      <w:outlineLvl w:val="0"/>
+    </w:pPr>
+    <w:rPr>
+      <w:rFonts w:ascii="Cambria" w:eastAsia="Cambria" w:hAnsi="Cambria" w:cs="Cambria"/>
+      <w:b/>
+      <w:color w:val="365F91"/>
+      <w:sz w:val="28"/>
+      <w:szCs w:val="28"/>
+    </w:rPr>
+  </w:style>
+  <w:style w:type="paragraph" w:styleId="Heading2">
+    <w:name w:val="heading 2"/>
+    <w:basedOn w:val="Normal"/>
+    <w:next w:val="Normal"/>
+    <w:pPr>
+      <w:keepLines/>
+      <w:spacing w:before="40" w:after="0"/>
+      <w:outlineLvl w:val="1"/>
+    </w:pPr>
+    <w:rPr>
+      <w:rFonts w:ascii="Cambria" w:eastAsia="Cambria" w:hAnsi="Cambria" w:cs="Cambria"/>
+      <w:color w:val="365F91"/>
+      <w:sz w:val="26"/>
+      <w:szCs w:val="26"/>
+    </w:rPr>
+  </w:style>
+  <w:style w:type="paragraph" w:styleId="Heading3">
+    <w:name w:val="heading 3"/>
+    <w:basedOn w:val="Normal"/>
+    <w:next w:val="Normal"/>
+    <w:pPr>
+      <w:keepLines/>
+      <w:spacing w:before="40" w:after="0"/>
+      <w:outlineLvl w:val="2"/>
+    </w:pPr>
+    <w:rPr>
+      <w:rFonts w:ascii="Cambria" w:eastAsia="Cambria" w:hAnsi="Cambria" w:cs="Cambria"/>
+      <w:color w:val="243F60"/>
+      <w:sz w:val="24"/>
+      <w:szCs w:val="24"/>
+    </w:rPr>
+  </w:style>
+  <w:style w:type="paragraph" w:styleId="Heading4">
+    <w:name w:val="heading 4"/>
+    <w:basedOn w:val="Normal"/>
+    <w:next w:val="Normal"/>
+    <w:pPr>
+      <w:keepLines/>
+      <w:spacing w:before="240" w:after="40"/>
+      <w:contextualSpacing/>
+      <w:outlineLvl w:val="3"/>
+    </w:pPr>
+    <w:rPr>
+      <w:b/>
+      <w:sz w:val="24"/>
+      <w:szCs w:val="24"/>
+    </w:rPr>
+  </w:style>
+  <w:style w:type="paragraph" w:styleId="Heading5">
+    <w:name w:val="heading 5"/>
+    <w:basedOn w:val="Normal"/>
+    <w:next w:val="Normal"/>
+    <w:pPr>
+      <w:keepLines/>
+      <w:spacing w:before="220" w:after="40"/>
+      <w:contextualSpacing/>
+      <w:outlineLvl w:val="4"/>
+    </w:pPr>
+    <w:rPr>
+      <w:b/>
+    </w:rPr>
+  </w:style>
+  <w:style w:type="paragraph" w:styleId="Heading6">
+    <w:name w:val="heading 6"/>
+    <w:basedOn w:val="Normal"/>
+    <w:next w:val="Normal"/>
+    <w:pPr>
+      <w:spacing w:before="240" w:after="60" w:line="240" w:lineRule="auto"/>
+      <w:jc w:val="both"/>
+      <w:outlineLvl w:val="5"/>
+    </w:pPr>
+    <w:rPr>
+      <w:rFonts w:ascii="Times New Roman" w:eastAsia="Times New Roman" w:hAnsi="Times New Roman" w:cs="Times New Roman"/>
+      <w:b/>
+    </w:rPr>
+  </w:style>
+  <w:style w:type="character" w:default="1" w:styleId="DefaultParagraphFont">
+    <w:name w:val="Default Paragraph Font"/>
+    <w:uiPriority w:val="1"/>
+    <w:semiHidden/>
+    <w:unhideWhenUsed/>
+  </w:style>
+  <w:style w:type="table" w:default="1" w:styleId="TableNormal">
+    <w:name w:val="Normal Table"/>
+    <w:uiPriority w:val="99"/>
+    <w:semiHidden/>
+    <w:unhideWhenUsed/>
+    <w:tblPr>
+      <w:tblInd w:w="0" w:type="dxa"/>
+      <w:tblCellMar>
+        <w:top w:w="0" w:type="dxa"/>
+        <w:left w:w="108" w:type="dxa"/>
+        <w:bottom w:w="0" w:type="dxa"/>
+        <w:right w:w="108" w:type="dxa"/>
+      </w:tblCellMar>
+    </w:tblPr>
+  </w:style>
+  <w:style w:type="numbering" w:default="1" w:styleId="NoList">
+    <w:name w:val="No List"/>
+    <w:uiPriority w:val="99"/>
+    <w:semiHidden/>
+    <w:unhideWhenUsed/>
+  </w:style>
+  <w:style w:type="table" w:customStyle="1" w:styleId="TableNormal1">
+    <w:name w:val="Table Normal1"/>
+    <w:tblPr>
+      <w:tblCellMar>
+        <w:top w:w="0" w:type="dxa"/>
+        <w:left w:w="0" w:type="dxa"/>
+        <w:bottom w:w="0" w:type="dxa"/>
+        <w:right w:w="0" w:type="dxa"/>
+      </w:tblCellMar>
+    </w:tblPr>
+  </w:style>
+  <w:style w:type="paragraph" w:styleId="Title">
+    <w:name w:val="Title"/>
+    <w:basedOn w:val="Normal"/>
+    <w:next w:val="Normal"/>
+    <w:pPr>
+      <w:spacing w:after="0" w:line="240" w:lineRule="auto"/>
+    </w:pPr>
+    <w:rPr>
+      <w:rFonts w:ascii="Cambria" w:eastAsia="Cambria" w:hAnsi="Cambria" w:cs="Cambria"/>
+      <w:sz w:val="56"/>
+      <w:szCs w:val="56"/>
+    </w:rPr>
+  </w:style>
+  <w:style w:type="paragraph" w:styleId="Subtitle">
+    <w:name w:val="Subtitle"/>
+    <w:basedOn w:val="Normal"/>
+    <w:next w:val="Normal"/>
+    <w:pPr>
+      <w:keepLines/>
+      <w:spacing w:before="360" w:after="80"/>
+      <w:contextualSpacing/>
+    </w:pPr>
+    <w:rPr>
+      <w:rFonts w:ascii="Georgia" w:eastAsia="Georgia" w:hAnsi="Georgia" w:cs="Georgia"/>
+      <w:i/>
+      <w:color w:val="666666"/>
+      <w:sz w:val="48"/>
+      <w:szCs w:val="48"/>
+    </w:rPr>
+  </w:style>
+  <w:style w:type="table" w:customStyle="1" w:styleId="a">
+    <w:basedOn w:val="TableNormal1"/>
+    <w:tblPr>
+      <w:tblStyleRowBandSize w:val="1"/>
+      <w:tblStyleColBandSize w:val="1"/>
+      <w:tblCellMar>
+        <w:top w:w="0" w:type="dxa"/>
+        <w:left w:w="108" w:type="dxa"/>
+        <w:bottom w:w="0" w:type="dxa"/>
+        <w:right w:w="108" w:type="dxa"/>
+      </w:tblCellMar>
+    </w:tblPr>
+  </w:style>
+  <w:style w:type="table" w:customStyle="1" w:styleId="a0">
+    <w:basedOn w:val="TableNormal1"/>
+    <w:tblPr>
+      <w:tblStyleRowBandSize w:val="1"/>
+      <w:tblStyleColBandSize w:val="1"/>
+      <w:tblCellMar>
+        <w:top w:w="0" w:type="dxa"/>
+        <w:left w:w="103" w:type="dxa"/>
+        <w:bottom w:w="0" w:type="dxa"/>
+        <w:right w:w="108" w:type="dxa"/>
+      </w:tblCellMar>
+    </w:tblPr>
+  </w:style>
+  <w:style w:type="table" w:customStyle="1" w:styleId="a1">
+    <w:basedOn w:val="TableNormal1"/>
+    <w:tblPr>
+      <w:tblStyleRowBandSize w:val="1"/>
+      <w:tblStyleColBandSize w:val="1"/>
+      <w:tblCellMar>
+        <w:top w:w="0" w:type="dxa"/>
+        <w:left w:w="103" w:type="dxa"/>
+        <w:bottom w:w="0" w:type="dxa"/>
+        <w:right w:w="108" w:type="dxa"/>
+      </w:tblCellMar>
+    </w:tblPr>
+  </w:style>
+  <w:style w:type="table" w:customStyle="1" w:styleId="a2">
+    <w:basedOn w:val="TableNormal1"/>
+    <w:tblPr>
+      <w:tblStyleRowBandSize w:val="1"/>
+      <w:tblStyleColBandSize w:val="1"/>
+      <w:tblCellMar>
+        <w:top w:w="0" w:type="dxa"/>
+        <w:left w:w="0" w:type="dxa"/>
+        <w:bottom w:w="0" w:type="dxa"/>
+        <w:right w:w="0" w:type="dxa"/>
+      </w:tblCellMar>
+    </w:tblPr>
+  </w:style>
+  <w:style w:type="paragraph" w:styleId="TOC2">
+    <w:name w:val="toc 2"/>
+    <w:basedOn w:val="Normal"/>
+    <w:next w:val="Normal"/>
+    <w:autoRedefine/>
+    <w:uiPriority w:val="39"/>
+    <w:unhideWhenUsed/>
+    <w:rsid w:val="00627A2B"/>
+    <w:pPr>
+      <w:spacing w:after="100"/>
+      <w:ind w:left="220"/>
+    </w:pPr>
+  </w:style>
+  <w:style w:type="character" w:styleId="Hyperlink">
+    <w:name w:val="Hyperlink"/>
+    <w:basedOn w:val="DefaultParagraphFont"/>
+    <w:uiPriority w:val="99"/>
+    <w:unhideWhenUsed/>
+    <w:rsid w:val="00627A2B"/>
+    <w:rPr>
+      <w:color w:val="0563C1" w:themeColor="hyperlink"/>
+      <w:u w:val="single"/>
+    </w:rPr>
+  </w:style>
+  <w:style w:type="paragraph" w:styleId="TOCHeading">
+    <w:name w:val="TOC Heading"/>
+    <w:basedOn w:val="Heading1"/>
+    <w:next w:val="Normal"/>
+    <w:uiPriority w:val="39"/>
+    <w:unhideWhenUsed/>
+    <w:qFormat/>
+    <w:rsid w:val="00627A2B"/>
+    <w:pPr>
+      <w:spacing w:before="240" w:after="0" w:line="259" w:lineRule="auto"/>
+      <w:jc w:val="left"/>
+      <w:outlineLvl w:val="9"/>
+    </w:pPr>
+    <w:rPr>
+      <w:rFonts w:asciiTheme="majorHAnsi" w:eastAsiaTheme="majorEastAsia" w:hAnsiTheme="majorHAnsi" w:cstheme="majorBidi"/>
+      <w:b w:val="0"/>
+      <w:color w:val="2E74B5" w:themeColor="accent1" w:themeShade="BF"/>
+      <w:sz w:val="32"/>
+      <w:szCs w:val="32"/>
+    </w:rPr>
+  </w:style>
+  <w:style w:type="paragraph" w:styleId="BalloonText">
+    <w:name w:val="Balloon Text"/>
+    <w:basedOn w:val="Normal"/>
+    <w:link w:val="BalloonTextChar"/>
+    <w:uiPriority w:val="99"/>
+    <w:semiHidden/>
+    <w:unhideWhenUsed/>
+    <w:rsid w:val="00D7178A"/>
+    <w:pPr>
+      <w:spacing w:after="0" w:line="240" w:lineRule="auto"/>
+    </w:pPr>
+    <w:rPr>
+      <w:rFonts w:ascii="Lucida Grande" w:hAnsi="Lucida Grande" w:cs="Lucida Grande"/>
+      <w:sz w:val="18"/>
+      <w:szCs w:val="18"/>
+    </w:rPr>
+  </w:style>
+  <w:style w:type="character" w:customStyle="1" w:styleId="BalloonTextChar">
+    <w:name w:val="Balloon Text Char"/>
+    <w:basedOn w:val="DefaultParagraphFont"/>
+    <w:link w:val="BalloonText"/>
+    <w:uiPriority w:val="99"/>
+    <w:semiHidden/>
+    <w:rsid w:val="00D7178A"/>
+    <w:rPr>
+      <w:rFonts w:ascii="Lucida Grande" w:hAnsi="Lucida Grande" w:cs="Lucida Grande"/>
+      <w:sz w:val="18"/>
+      <w:szCs w:val="18"/>
+    </w:rPr>
+  </w:style>
+  <w:style w:type="character" w:customStyle="1" w:styleId="ng-scope">
+    <w:name w:val="ng-scope"/>
+    <w:basedOn w:val="DefaultParagraphFont"/>
+    <w:rsid w:val="00D7178A"/>
   </w:style>
 </w:styles>
 </file>
@@ -14559,7 +14958,7 @@
     </a:clrScheme>
     <a:fontScheme name="Escritório">
       <a:majorFont>
-        <a:latin typeface="Calibri Light" panose="020F0302020204030204"/>
+        <a:latin typeface="Calibri Light"/>
         <a:ea typeface=""/>
         <a:cs typeface=""/>
         <a:font script="Jpan" typeface="ＭＳ ゴシック"/>
@@ -14594,7 +14993,7 @@
         <a:font script="Geor" typeface="Sylfaen"/>
       </a:majorFont>
       <a:minorFont>
-        <a:latin typeface="Calibri" panose="020F0502020204030204"/>
+        <a:latin typeface="Calibri"/>
         <a:ea typeface=""/>
         <a:cs typeface=""/>
         <a:font script="Jpan" typeface="ＭＳ 明朝"/>
@@ -14771,7 +15170,7 @@
   <a:extraClrSchemeLst/>
   <a:extLst>
     <a:ext uri="{05A4C25C-085E-4340-85A3-A5531E510DB2}">
-      <thm15:themeFamily xmlns:thm15="http://schemas.microsoft.com/office/thememl/2012/main" name="Office Theme" id="{62F939B6-93AF-4DB8-9C6B-D6C7DFDC589F}" vid="{4A3C46E8-61CC-4603-A589-7422A47A8E4A}"/>
+      <thm15:themeFamily xmlns:thm15="http://schemas.microsoft.com/office/thememl/2012/main" xmlns="" name="Office Theme" id="{62F939B6-93AF-4DB8-9C6B-D6C7DFDC589F}" vid="{4A3C46E8-61CC-4603-A589-7422A47A8E4A}"/>
     </a:ext>
   </a:extLst>
 </a:theme>

</xml_diff>